<commit_message>
update doc and simulation
</commit_message>
<xml_diff>
--- a/Final_Project.docx
+++ b/Final_Project.docx
@@ -3646,23 +3646,7 @@
           <w:sz w:val="22"/>
           <w:szCs w:val="22"/>
         </w:rPr>
-        <w:t xml:space="preserve"> order Runge-</w:t>
-      </w:r>
-      <w:proofErr w:type="spellStart"/>
-      <w:r>
-        <w:rPr>
-          <w:sz w:val="22"/>
-          <w:szCs w:val="22"/>
-        </w:rPr>
-        <w:t>Kutta</w:t>
-      </w:r>
-      <w:proofErr w:type="spellEnd"/>
-      <w:r>
-        <w:rPr>
-          <w:sz w:val="22"/>
-          <w:szCs w:val="22"/>
-        </w:rPr>
-        <w:t xml:space="preserve"> </w:t>
+        <w:t xml:space="preserve"> order Runge-Kutta </w:t>
       </w:r>
       <w:r>
         <w:rPr>
@@ -3810,17 +3794,217 @@
           <w:sz w:val="22"/>
           <w:szCs w:val="22"/>
         </w:rPr>
-        <w:t xml:space="preserve"> order Runge-</w:t>
-      </w:r>
-      <w:proofErr w:type="spellStart"/>
-      <w:r>
-        <w:rPr>
-          <w:sz w:val="22"/>
-          <w:szCs w:val="22"/>
-        </w:rPr>
-        <w:t>Kutta</w:t>
-      </w:r>
-      <w:proofErr w:type="spellEnd"/>
+        <w:t xml:space="preserve"> order Runge-Kutta </w:t>
+      </w:r>
+      <w:r>
+        <w:rPr>
+          <w:sz w:val="22"/>
+          <w:szCs w:val="22"/>
+        </w:rPr>
+        <w:t xml:space="preserve">and simulation </w:t>
+      </w:r>
+      <w:r>
+        <w:rPr>
+          <w:sz w:val="22"/>
+          <w:szCs w:val="22"/>
+        </w:rPr>
+        <w:t xml:space="preserve">MATLAB codes. </w:t>
+      </w:r>
+    </w:p>
+    <w:p>
+      <w:pPr>
+        <w:rPr>
+          <w:sz w:val="22"/>
+          <w:szCs w:val="22"/>
+        </w:rPr>
+      </w:pPr>
+    </w:p>
+    <w:p>
+      <w:pPr>
+        <w:rPr>
+          <w:sz w:val="22"/>
+          <w:szCs w:val="22"/>
+        </w:rPr>
+      </w:pPr>
+      <w:r>
+        <w:rPr>
+          <w:sz w:val="22"/>
+          <w:szCs w:val="22"/>
+        </w:rPr>
+        <w:tab/>
+      </w:r>
+      <w:r>
+        <w:rPr>
+          <w:sz w:val="22"/>
+          <w:szCs w:val="22"/>
+        </w:rPr>
+        <w:t>Characteristic time scale and t</w:t>
+      </w:r>
+      <w:r>
+        <w:rPr>
+          <w:sz w:val="22"/>
+          <w:szCs w:val="22"/>
+        </w:rPr>
+        <w:t>imestep, h, used:</w:t>
+      </w:r>
+    </w:p>
+    <w:p>
+      <w:pPr>
+        <w:rPr>
+          <w:sz w:val="22"/>
+          <w:szCs w:val="22"/>
+        </w:rPr>
+      </w:pPr>
+      <w:r>
+        <w:rPr>
+          <w:sz w:val="22"/>
+          <w:szCs w:val="22"/>
+        </w:rPr>
+        <w:tab/>
+      </w:r>
+      <w:r>
+        <w:rPr>
+          <w:sz w:val="22"/>
+          <w:szCs w:val="22"/>
+        </w:rPr>
+        <w:tab/>
+        <w:t>V = 10 km/hr:</w:t>
+      </w:r>
+      <w:r>
+        <w:rPr>
+          <w:sz w:val="22"/>
+          <w:szCs w:val="22"/>
+        </w:rPr>
+        <w:tab/>
+      </w:r>
+      <w:r>
+        <w:rPr>
+          <w:sz w:val="22"/>
+          <w:szCs w:val="22"/>
+        </w:rPr>
+        <w:t xml:space="preserve">T = </w:t>
+      </w:r>
+      <w:r>
+        <w:rPr>
+          <w:sz w:val="22"/>
+          <w:szCs w:val="22"/>
+        </w:rPr>
+        <w:t xml:space="preserve">1.8720 seconds and </w:t>
+      </w:r>
+      <w:r>
+        <w:rPr>
+          <w:sz w:val="22"/>
+          <w:szCs w:val="22"/>
+        </w:rPr>
+        <w:t xml:space="preserve">h </w:t>
+      </w:r>
+      <w:r>
+        <w:rPr>
+          <w:sz w:val="22"/>
+          <w:szCs w:val="22"/>
+        </w:rPr>
+        <w:t xml:space="preserve">= </w:t>
+      </w:r>
+      <w:r>
+        <w:rPr>
+          <w:sz w:val="22"/>
+          <w:szCs w:val="22"/>
+        </w:rPr>
+        <w:t>T/</w:t>
+      </w:r>
+      <w:r>
+        <w:rPr>
+          <w:sz w:val="22"/>
+          <w:szCs w:val="22"/>
+        </w:rPr>
+        <w:t>10</w:t>
+      </w:r>
+      <w:r>
+        <w:rPr>
+          <w:sz w:val="22"/>
+          <w:szCs w:val="22"/>
+        </w:rPr>
+        <w:t>0</w:t>
+      </w:r>
+      <w:r>
+        <w:rPr>
+          <w:sz w:val="22"/>
+          <w:szCs w:val="22"/>
+        </w:rPr>
+        <w:t xml:space="preserve"> = </w:t>
+      </w:r>
+      <w:r>
+        <w:rPr>
+          <w:sz w:val="22"/>
+          <w:szCs w:val="22"/>
+        </w:rPr>
+        <w:t>0.0187</w:t>
+      </w:r>
+      <w:r>
+        <w:rPr>
+          <w:sz w:val="22"/>
+          <w:szCs w:val="22"/>
+        </w:rPr>
+        <w:t xml:space="preserve"> seconds</w:t>
+      </w:r>
+    </w:p>
+    <w:p>
+      <w:pPr>
+        <w:rPr>
+          <w:sz w:val="22"/>
+          <w:szCs w:val="22"/>
+        </w:rPr>
+      </w:pPr>
+      <w:r>
+        <w:rPr>
+          <w:sz w:val="22"/>
+          <w:szCs w:val="22"/>
+        </w:rPr>
+        <w:tab/>
+      </w:r>
+      <w:r>
+        <w:rPr>
+          <w:sz w:val="22"/>
+          <w:szCs w:val="22"/>
+        </w:rPr>
+        <w:tab/>
+        <w:t>V = 40 km/hr:</w:t>
+      </w:r>
+      <w:r>
+        <w:rPr>
+          <w:sz w:val="22"/>
+          <w:szCs w:val="22"/>
+        </w:rPr>
+        <w:tab/>
+      </w:r>
+      <w:r>
+        <w:rPr>
+          <w:sz w:val="22"/>
+          <w:szCs w:val="22"/>
+        </w:rPr>
+        <w:t xml:space="preserve">T = </w:t>
+      </w:r>
+      <w:r>
+        <w:rPr>
+          <w:sz w:val="22"/>
+          <w:szCs w:val="22"/>
+        </w:rPr>
+        <w:t xml:space="preserve">0.4680 seconds </w:t>
+      </w:r>
+      <w:r>
+        <w:rPr>
+          <w:sz w:val="22"/>
+          <w:szCs w:val="22"/>
+        </w:rPr>
+        <w:t xml:space="preserve">and </w:t>
+      </w:r>
+      <w:r>
+        <w:rPr>
+          <w:sz w:val="22"/>
+          <w:szCs w:val="22"/>
+        </w:rPr>
+        <w:t>h =</w:t>
+      </w:r>
       <w:r>
         <w:rPr>
           <w:sz w:val="22"/>
@@ -3833,131 +4017,6 @@
           <w:sz w:val="22"/>
           <w:szCs w:val="22"/>
         </w:rPr>
-        <w:t xml:space="preserve">and simulation </w:t>
-      </w:r>
-      <w:r>
-        <w:rPr>
-          <w:sz w:val="22"/>
-          <w:szCs w:val="22"/>
-        </w:rPr>
-        <w:t xml:space="preserve">MATLAB codes. </w:t>
-      </w:r>
-    </w:p>
-    <w:p>
-      <w:pPr>
-        <w:rPr>
-          <w:sz w:val="22"/>
-          <w:szCs w:val="22"/>
-        </w:rPr>
-      </w:pPr>
-    </w:p>
-    <w:p>
-      <w:pPr>
-        <w:rPr>
-          <w:sz w:val="22"/>
-          <w:szCs w:val="22"/>
-        </w:rPr>
-      </w:pPr>
-      <w:r>
-        <w:rPr>
-          <w:sz w:val="22"/>
-          <w:szCs w:val="22"/>
-        </w:rPr>
-        <w:tab/>
-      </w:r>
-      <w:r>
-        <w:rPr>
-          <w:sz w:val="22"/>
-          <w:szCs w:val="22"/>
-        </w:rPr>
-        <w:t>Characteristic time scale and t</w:t>
-      </w:r>
-      <w:r>
-        <w:rPr>
-          <w:sz w:val="22"/>
-          <w:szCs w:val="22"/>
-        </w:rPr>
-        <w:t>imestep, h, used:</w:t>
-      </w:r>
-    </w:p>
-    <w:p>
-      <w:pPr>
-        <w:rPr>
-          <w:sz w:val="22"/>
-          <w:szCs w:val="22"/>
-        </w:rPr>
-      </w:pPr>
-      <w:r>
-        <w:rPr>
-          <w:sz w:val="22"/>
-          <w:szCs w:val="22"/>
-        </w:rPr>
-        <w:tab/>
-      </w:r>
-      <w:r>
-        <w:rPr>
-          <w:sz w:val="22"/>
-          <w:szCs w:val="22"/>
-        </w:rPr>
-        <w:tab/>
-        <w:t>V = 10 km/</w:t>
-      </w:r>
-      <w:proofErr w:type="spellStart"/>
-      <w:r>
-        <w:rPr>
-          <w:sz w:val="22"/>
-          <w:szCs w:val="22"/>
-        </w:rPr>
-        <w:t>hr</w:t>
-      </w:r>
-      <w:proofErr w:type="spellEnd"/>
-      <w:r>
-        <w:rPr>
-          <w:sz w:val="22"/>
-          <w:szCs w:val="22"/>
-        </w:rPr>
-        <w:t>:</w:t>
-      </w:r>
-      <w:r>
-        <w:rPr>
-          <w:sz w:val="22"/>
-          <w:szCs w:val="22"/>
-        </w:rPr>
-        <w:tab/>
-      </w:r>
-      <w:r>
-        <w:rPr>
-          <w:sz w:val="22"/>
-          <w:szCs w:val="22"/>
-        </w:rPr>
-        <w:t xml:space="preserve">T = </w:t>
-      </w:r>
-      <w:r>
-        <w:rPr>
-          <w:sz w:val="22"/>
-          <w:szCs w:val="22"/>
-        </w:rPr>
-        <w:t xml:space="preserve">1.8720 seconds and </w:t>
-      </w:r>
-      <w:r>
-        <w:rPr>
-          <w:sz w:val="22"/>
-          <w:szCs w:val="22"/>
-        </w:rPr>
-        <w:t xml:space="preserve">h </w:t>
-      </w:r>
-      <w:r>
-        <w:rPr>
-          <w:sz w:val="22"/>
-          <w:szCs w:val="22"/>
-        </w:rPr>
-        <w:t xml:space="preserve">= </w:t>
-      </w:r>
-      <w:r>
-        <w:rPr>
-          <w:sz w:val="22"/>
-          <w:szCs w:val="22"/>
-        </w:rPr>
         <w:t>T/</w:t>
       </w:r>
       <w:r>
@@ -3965,14 +4024,7 @@
           <w:sz w:val="22"/>
           <w:szCs w:val="22"/>
         </w:rPr>
-        <w:t>10</w:t>
-      </w:r>
-      <w:r>
-        <w:rPr>
-          <w:sz w:val="22"/>
-          <w:szCs w:val="22"/>
-        </w:rPr>
-        <w:t>0</w:t>
+        <w:t>50</w:t>
       </w:r>
       <w:r>
         <w:rPr>
@@ -3986,7 +4038,7 @@
           <w:sz w:val="22"/>
           <w:szCs w:val="22"/>
         </w:rPr>
-        <w:t>0.0187</w:t>
+        <w:t>0.0094</w:t>
       </w:r>
       <w:r>
         <w:rPr>
@@ -4003,71 +4055,207 @@
           <w:szCs w:val="22"/>
         </w:rPr>
       </w:pPr>
-      <w:r>
-        <w:rPr>
-          <w:sz w:val="22"/>
-          <w:szCs w:val="22"/>
-        </w:rPr>
-        <w:tab/>
-      </w:r>
-      <w:r>
-        <w:rPr>
-          <w:sz w:val="22"/>
-          <w:szCs w:val="22"/>
-        </w:rPr>
-        <w:tab/>
-        <w:t>V = 40 km/</w:t>
-      </w:r>
-      <w:proofErr w:type="spellStart"/>
-      <w:r>
-        <w:rPr>
-          <w:sz w:val="22"/>
-          <w:szCs w:val="22"/>
-        </w:rPr>
-        <w:t>hr</w:t>
-      </w:r>
-      <w:proofErr w:type="spellEnd"/>
-      <w:r>
-        <w:rPr>
-          <w:sz w:val="22"/>
-          <w:szCs w:val="22"/>
-        </w:rPr>
-        <w:t>:</w:t>
-      </w:r>
-      <w:r>
-        <w:rPr>
-          <w:sz w:val="22"/>
-          <w:szCs w:val="22"/>
-        </w:rPr>
-        <w:tab/>
-      </w:r>
-      <w:r>
-        <w:rPr>
-          <w:sz w:val="22"/>
-          <w:szCs w:val="22"/>
-        </w:rPr>
-        <w:t xml:space="preserve">T = </w:t>
-      </w:r>
-      <w:r>
-        <w:rPr>
-          <w:sz w:val="22"/>
-          <w:szCs w:val="22"/>
-        </w:rPr>
-        <w:t xml:space="preserve">0.4680 seconds </w:t>
-      </w:r>
-      <w:r>
-        <w:rPr>
-          <w:sz w:val="22"/>
-          <w:szCs w:val="22"/>
-        </w:rPr>
-        <w:t xml:space="preserve">and </w:t>
-      </w:r>
-      <w:r>
-        <w:rPr>
-          <w:sz w:val="22"/>
-          <w:szCs w:val="22"/>
-        </w:rPr>
-        <w:t>h =</w:t>
+    </w:p>
+    <w:p>
+      <w:pPr>
+        <w:rPr>
+          <w:b/>
+          <w:sz w:val="22"/>
+          <w:szCs w:val="22"/>
+        </w:rPr>
+      </w:pPr>
+      <w:r>
+        <w:rPr>
+          <w:b/>
+          <w:sz w:val="22"/>
+          <w:szCs w:val="22"/>
+        </w:rPr>
+        <w:t>Part b)</w:t>
+      </w:r>
+    </w:p>
+    <w:p>
+      <w:pPr>
+        <w:rPr>
+          <w:sz w:val="22"/>
+          <w:szCs w:val="22"/>
+        </w:rPr>
+      </w:pPr>
+    </w:p>
+    <w:p>
+      <w:pPr>
+        <w:ind w:left="720"/>
+        <w:rPr>
+          <w:sz w:val="22"/>
+          <w:szCs w:val="22"/>
+        </w:rPr>
+      </w:pPr>
+      <w:r>
+        <w:rPr>
+          <w:sz w:val="22"/>
+          <w:szCs w:val="22"/>
+        </w:rPr>
+        <w:t xml:space="preserve">The plots of displacements and velocities for the sprung and unsprung masses </w:t>
+      </w:r>
+      <w:r>
+        <w:rPr>
+          <w:sz w:val="22"/>
+          <w:szCs w:val="22"/>
+        </w:rPr>
+        <w:t xml:space="preserve">at velocities of 10 km/hr and 40 km/hr </w:t>
+      </w:r>
+      <w:r>
+        <w:rPr>
+          <w:sz w:val="22"/>
+          <w:szCs w:val="22"/>
+        </w:rPr>
+        <w:t>are shown below in Figure 3 and Figure 4</w:t>
+      </w:r>
+      <w:r>
+        <w:rPr>
+          <w:sz w:val="22"/>
+          <w:szCs w:val="22"/>
+        </w:rPr>
+        <w:t xml:space="preserve">, respectively. </w:t>
+      </w:r>
+      <w:r>
+        <w:rPr>
+          <w:sz w:val="22"/>
+          <w:szCs w:val="22"/>
+        </w:rPr>
+        <w:t xml:space="preserve">In Figure 5 and Figure 6, </w:t>
+      </w:r>
+      <w:r>
+        <w:rPr>
+          <w:sz w:val="22"/>
+          <w:szCs w:val="22"/>
+        </w:rPr>
+        <w:t>respectively</w:t>
+      </w:r>
+      <w:r>
+        <w:rPr>
+          <w:sz w:val="22"/>
+          <w:szCs w:val="22"/>
+        </w:rPr>
+        <w:t xml:space="preserve">, </w:t>
+      </w:r>
+      <w:r>
+        <w:rPr>
+          <w:sz w:val="22"/>
+          <w:szCs w:val="22"/>
+        </w:rPr>
+        <w:t xml:space="preserve">the </w:t>
+      </w:r>
+      <w:r>
+        <w:rPr>
+          <w:sz w:val="22"/>
+          <w:szCs w:val="22"/>
+        </w:rPr>
+        <w:t xml:space="preserve">displacement and velocity of the sprung mass are compared </w:t>
+      </w:r>
+      <w:r>
+        <w:rPr>
+          <w:sz w:val="22"/>
+          <w:szCs w:val="22"/>
+        </w:rPr>
+        <w:t xml:space="preserve">for V = 10 km/hr and V = 40 km/hr, </w:t>
+      </w:r>
+      <w:r>
+        <w:rPr>
+          <w:sz w:val="22"/>
+          <w:szCs w:val="22"/>
+        </w:rPr>
+        <w:t>From Figure</w:t>
+      </w:r>
+      <w:r>
+        <w:rPr>
+          <w:sz w:val="22"/>
+          <w:szCs w:val="22"/>
+        </w:rPr>
+        <w:t>s</w:t>
+      </w:r>
+      <w:r>
+        <w:rPr>
+          <w:sz w:val="22"/>
+          <w:szCs w:val="22"/>
+        </w:rPr>
+        <w:t xml:space="preserve"> 5</w:t>
+      </w:r>
+      <w:r>
+        <w:rPr>
+          <w:sz w:val="22"/>
+          <w:szCs w:val="22"/>
+        </w:rPr>
+        <w:t xml:space="preserve"> and 6</w:t>
+      </w:r>
+      <w:r>
+        <w:rPr>
+          <w:sz w:val="22"/>
+          <w:szCs w:val="22"/>
+        </w:rPr>
+        <w:t xml:space="preserve">, </w:t>
+      </w:r>
+      <w:r>
+        <w:rPr>
+          <w:sz w:val="22"/>
+          <w:szCs w:val="22"/>
+        </w:rPr>
+        <w:t>o</w:t>
+      </w:r>
+      <w:r>
+        <w:rPr>
+          <w:sz w:val="22"/>
+          <w:szCs w:val="22"/>
+        </w:rPr>
+        <w:t xml:space="preserve">bserve that </w:t>
+      </w:r>
+      <w:r>
+        <w:rPr>
+          <w:sz w:val="22"/>
+          <w:szCs w:val="22"/>
+        </w:rPr>
+        <w:t xml:space="preserve">for the </w:t>
+      </w:r>
+      <w:r>
+        <w:rPr>
+          <w:sz w:val="22"/>
+          <w:szCs w:val="22"/>
+        </w:rPr>
+        <w:t>sprung mass displacement</w:t>
+      </w:r>
+      <w:r>
+        <w:rPr>
+          <w:sz w:val="22"/>
+          <w:szCs w:val="22"/>
+        </w:rPr>
+        <w:t xml:space="preserve"> and velocity</w:t>
+      </w:r>
+      <w:r>
+        <w:rPr>
+          <w:sz w:val="22"/>
+          <w:szCs w:val="22"/>
+        </w:rPr>
+        <w:t xml:space="preserve">, </w:t>
+      </w:r>
+      <w:r>
+        <w:rPr>
+          <w:sz w:val="22"/>
+          <w:szCs w:val="22"/>
+        </w:rPr>
+        <w:t xml:space="preserve">the </w:t>
+      </w:r>
+      <w:r>
+        <w:rPr>
+          <w:sz w:val="22"/>
+          <w:szCs w:val="22"/>
+        </w:rPr>
+        <w:t>amplitude</w:t>
+      </w:r>
+      <w:r>
+        <w:rPr>
+          <w:sz w:val="22"/>
+          <w:szCs w:val="22"/>
+        </w:rPr>
+        <w:t>s</w:t>
       </w:r>
       <w:r>
         <w:rPr>
@@ -4081,133 +4269,15 @@
           <w:sz w:val="22"/>
           <w:szCs w:val="22"/>
         </w:rPr>
-        <w:t>T/</w:t>
-      </w:r>
-      <w:r>
-        <w:rPr>
-          <w:sz w:val="22"/>
-          <w:szCs w:val="22"/>
-        </w:rPr>
-        <w:t>50</w:t>
-      </w:r>
-      <w:r>
-        <w:rPr>
-          <w:sz w:val="22"/>
-          <w:szCs w:val="22"/>
-        </w:rPr>
-        <w:t xml:space="preserve"> = </w:t>
-      </w:r>
-      <w:r>
-        <w:rPr>
-          <w:sz w:val="22"/>
-          <w:szCs w:val="22"/>
-        </w:rPr>
-        <w:t>0.0094</w:t>
-      </w:r>
-      <w:r>
-        <w:rPr>
-          <w:sz w:val="22"/>
-          <w:szCs w:val="22"/>
-        </w:rPr>
-        <w:t xml:space="preserve"> seconds</w:t>
-      </w:r>
-    </w:p>
-    <w:p>
-      <w:pPr>
-        <w:rPr>
-          <w:sz w:val="22"/>
-          <w:szCs w:val="22"/>
-        </w:rPr>
-      </w:pPr>
-    </w:p>
-    <w:p>
-      <w:pPr>
-        <w:rPr>
-          <w:b/>
-          <w:sz w:val="22"/>
-          <w:szCs w:val="22"/>
-        </w:rPr>
-      </w:pPr>
-      <w:r>
-        <w:rPr>
-          <w:b/>
-          <w:sz w:val="22"/>
-          <w:szCs w:val="22"/>
-        </w:rPr>
-        <w:t>Part b)</w:t>
-      </w:r>
-    </w:p>
-    <w:p>
-      <w:pPr>
-        <w:rPr>
-          <w:sz w:val="22"/>
-          <w:szCs w:val="22"/>
-        </w:rPr>
-      </w:pPr>
-    </w:p>
-    <w:p>
-      <w:pPr>
-        <w:ind w:left="720"/>
-        <w:rPr>
-          <w:sz w:val="22"/>
-          <w:szCs w:val="22"/>
-        </w:rPr>
-      </w:pPr>
-      <w:r>
-        <w:rPr>
-          <w:sz w:val="22"/>
-          <w:szCs w:val="22"/>
-        </w:rPr>
-        <w:t xml:space="preserve">The plots of displacements and velocities for the sprung and </w:t>
-      </w:r>
-      <w:proofErr w:type="spellStart"/>
-      <w:r>
-        <w:rPr>
-          <w:sz w:val="22"/>
-          <w:szCs w:val="22"/>
-        </w:rPr>
-        <w:t>unsprung</w:t>
-      </w:r>
-      <w:proofErr w:type="spellEnd"/>
-      <w:r>
-        <w:rPr>
-          <w:sz w:val="22"/>
-          <w:szCs w:val="22"/>
-        </w:rPr>
-        <w:t xml:space="preserve"> masses </w:t>
-      </w:r>
-      <w:r>
-        <w:rPr>
-          <w:sz w:val="22"/>
-          <w:szCs w:val="22"/>
-        </w:rPr>
-        <w:t>at velocities of 10 km/</w:t>
-      </w:r>
-      <w:proofErr w:type="spellStart"/>
-      <w:r>
-        <w:rPr>
-          <w:sz w:val="22"/>
-          <w:szCs w:val="22"/>
-        </w:rPr>
-        <w:t>hr</w:t>
-      </w:r>
-      <w:proofErr w:type="spellEnd"/>
-      <w:r>
-        <w:rPr>
-          <w:sz w:val="22"/>
-          <w:szCs w:val="22"/>
-        </w:rPr>
-        <w:t xml:space="preserve"> and 40 km/</w:t>
-      </w:r>
-      <w:proofErr w:type="spellStart"/>
-      <w:r>
-        <w:rPr>
-          <w:sz w:val="22"/>
-          <w:szCs w:val="22"/>
-        </w:rPr>
-        <w:t>hr</w:t>
-      </w:r>
-      <w:proofErr w:type="spellEnd"/>
+        <w:t>are</w:t>
+      </w:r>
+      <w:r>
+        <w:rPr>
+          <w:sz w:val="22"/>
+          <w:szCs w:val="22"/>
+        </w:rPr>
+        <w:t xml:space="preserve"> significantly greater for V = 40 km/hr than</w:t>
+      </w:r>
       <w:r>
         <w:rPr>
           <w:sz w:val="22"/>
@@ -4220,35 +4290,28 @@
           <w:sz w:val="22"/>
           <w:szCs w:val="22"/>
         </w:rPr>
-        <w:t>are shown below in Figure 3 and Figure 4</w:t>
-      </w:r>
-      <w:r>
-        <w:rPr>
-          <w:sz w:val="22"/>
-          <w:szCs w:val="22"/>
-        </w:rPr>
-        <w:t xml:space="preserve">, respectively. </w:t>
-      </w:r>
-      <w:r>
-        <w:rPr>
-          <w:sz w:val="22"/>
-          <w:szCs w:val="22"/>
-        </w:rPr>
-        <w:t xml:space="preserve">In Figure 5 and Figure 6, </w:t>
-      </w:r>
-      <w:r>
-        <w:rPr>
-          <w:sz w:val="22"/>
-          <w:szCs w:val="22"/>
-        </w:rPr>
-        <w:t>respectively</w:t>
-      </w:r>
-      <w:r>
-        <w:rPr>
-          <w:sz w:val="22"/>
-          <w:szCs w:val="22"/>
-        </w:rPr>
-        <w:t xml:space="preserve">, </w:t>
+        <w:t>they are</w:t>
+      </w:r>
+      <w:r>
+        <w:rPr>
+          <w:sz w:val="22"/>
+          <w:szCs w:val="22"/>
+        </w:rPr>
+        <w:t xml:space="preserve"> for V = 10 km/hr</w:t>
+      </w:r>
+      <w:r>
+        <w:rPr>
+          <w:sz w:val="22"/>
+          <w:szCs w:val="22"/>
+        </w:rPr>
+        <w:t xml:space="preserve">. </w:t>
+      </w:r>
+      <w:r>
+        <w:rPr>
+          <w:sz w:val="22"/>
+          <w:szCs w:val="22"/>
+        </w:rPr>
+        <w:t xml:space="preserve">Additionally, </w:t>
       </w:r>
       <w:r>
         <w:rPr>
@@ -4262,246 +4325,7 @@
           <w:sz w:val="22"/>
           <w:szCs w:val="22"/>
         </w:rPr>
-        <w:t xml:space="preserve">displacement and velocity of the sprung mass are compared </w:t>
-      </w:r>
-      <w:r>
-        <w:rPr>
-          <w:sz w:val="22"/>
-          <w:szCs w:val="22"/>
-        </w:rPr>
-        <w:t>for V = 10 km/</w:t>
-      </w:r>
-      <w:proofErr w:type="spellStart"/>
-      <w:r>
-        <w:rPr>
-          <w:sz w:val="22"/>
-          <w:szCs w:val="22"/>
-        </w:rPr>
-        <w:t>hr</w:t>
-      </w:r>
-      <w:proofErr w:type="spellEnd"/>
-      <w:r>
-        <w:rPr>
-          <w:sz w:val="22"/>
-          <w:szCs w:val="22"/>
-        </w:rPr>
-        <w:t xml:space="preserve"> and V = 40 km/</w:t>
-      </w:r>
-      <w:proofErr w:type="spellStart"/>
-      <w:r>
-        <w:rPr>
-          <w:sz w:val="22"/>
-          <w:szCs w:val="22"/>
-        </w:rPr>
-        <w:t>hr</w:t>
-      </w:r>
-      <w:proofErr w:type="spellEnd"/>
-      <w:r>
-        <w:rPr>
-          <w:sz w:val="22"/>
-          <w:szCs w:val="22"/>
-        </w:rPr>
-        <w:t xml:space="preserve">, </w:t>
-      </w:r>
-      <w:r>
-        <w:rPr>
-          <w:sz w:val="22"/>
-          <w:szCs w:val="22"/>
-        </w:rPr>
-        <w:t>From Figure</w:t>
-      </w:r>
-      <w:r>
-        <w:rPr>
-          <w:sz w:val="22"/>
-          <w:szCs w:val="22"/>
-        </w:rPr>
-        <w:t>s</w:t>
-      </w:r>
-      <w:r>
-        <w:rPr>
-          <w:sz w:val="22"/>
-          <w:szCs w:val="22"/>
-        </w:rPr>
-        <w:t xml:space="preserve"> 5</w:t>
-      </w:r>
-      <w:r>
-        <w:rPr>
-          <w:sz w:val="22"/>
-          <w:szCs w:val="22"/>
-        </w:rPr>
-        <w:t xml:space="preserve"> and 6</w:t>
-      </w:r>
-      <w:r>
-        <w:rPr>
-          <w:sz w:val="22"/>
-          <w:szCs w:val="22"/>
-        </w:rPr>
-        <w:t xml:space="preserve">, </w:t>
-      </w:r>
-      <w:r>
-        <w:rPr>
-          <w:sz w:val="22"/>
-          <w:szCs w:val="22"/>
-        </w:rPr>
-        <w:t>o</w:t>
-      </w:r>
-      <w:r>
-        <w:rPr>
-          <w:sz w:val="22"/>
-          <w:szCs w:val="22"/>
-        </w:rPr>
-        <w:t xml:space="preserve">bserve that </w:t>
-      </w:r>
-      <w:r>
-        <w:rPr>
-          <w:sz w:val="22"/>
-          <w:szCs w:val="22"/>
-        </w:rPr>
-        <w:t xml:space="preserve">for the </w:t>
-      </w:r>
-      <w:r>
-        <w:rPr>
-          <w:sz w:val="22"/>
-          <w:szCs w:val="22"/>
-        </w:rPr>
-        <w:t>sprung mass displacement</w:t>
-      </w:r>
-      <w:r>
-        <w:rPr>
-          <w:sz w:val="22"/>
-          <w:szCs w:val="22"/>
-        </w:rPr>
-        <w:t xml:space="preserve"> and velocity</w:t>
-      </w:r>
-      <w:r>
-        <w:rPr>
-          <w:sz w:val="22"/>
-          <w:szCs w:val="22"/>
-        </w:rPr>
-        <w:t xml:space="preserve">, </w:t>
-      </w:r>
-      <w:r>
-        <w:rPr>
-          <w:sz w:val="22"/>
-          <w:szCs w:val="22"/>
-        </w:rPr>
-        <w:t xml:space="preserve">the </w:t>
-      </w:r>
-      <w:r>
-        <w:rPr>
-          <w:sz w:val="22"/>
-          <w:szCs w:val="22"/>
-        </w:rPr>
-        <w:t>amplitude</w:t>
-      </w:r>
-      <w:r>
-        <w:rPr>
-          <w:sz w:val="22"/>
-          <w:szCs w:val="22"/>
-        </w:rPr>
-        <w:t>s</w:t>
-      </w:r>
-      <w:r>
-        <w:rPr>
-          <w:sz w:val="22"/>
-          <w:szCs w:val="22"/>
-        </w:rPr>
-        <w:t xml:space="preserve"> </w:t>
-      </w:r>
-      <w:r>
-        <w:rPr>
-          <w:sz w:val="22"/>
-          <w:szCs w:val="22"/>
-        </w:rPr>
-        <w:t>are</w:t>
-      </w:r>
-      <w:r>
-        <w:rPr>
-          <w:sz w:val="22"/>
-          <w:szCs w:val="22"/>
-        </w:rPr>
-        <w:t xml:space="preserve"> significantly greater for V = 40 km/</w:t>
-      </w:r>
-      <w:proofErr w:type="spellStart"/>
-      <w:r>
-        <w:rPr>
-          <w:sz w:val="22"/>
-          <w:szCs w:val="22"/>
-        </w:rPr>
-        <w:t>hr</w:t>
-      </w:r>
-      <w:proofErr w:type="spellEnd"/>
-      <w:r>
-        <w:rPr>
-          <w:sz w:val="22"/>
-          <w:szCs w:val="22"/>
-        </w:rPr>
-        <w:t xml:space="preserve"> than</w:t>
-      </w:r>
-      <w:r>
-        <w:rPr>
-          <w:sz w:val="22"/>
-          <w:szCs w:val="22"/>
-        </w:rPr>
-        <w:t xml:space="preserve"> </w:t>
-      </w:r>
-      <w:r>
-        <w:rPr>
-          <w:sz w:val="22"/>
-          <w:szCs w:val="22"/>
-        </w:rPr>
-        <w:t>they are</w:t>
-      </w:r>
-      <w:r>
-        <w:rPr>
-          <w:sz w:val="22"/>
-          <w:szCs w:val="22"/>
-        </w:rPr>
-        <w:t xml:space="preserve"> for V = 10 km/hr</w:t>
-      </w:r>
-      <w:r>
-        <w:rPr>
-          <w:sz w:val="22"/>
-          <w:szCs w:val="22"/>
-        </w:rPr>
-        <w:t xml:space="preserve">. </w:t>
-      </w:r>
-      <w:r>
-        <w:rPr>
-          <w:sz w:val="22"/>
-          <w:szCs w:val="22"/>
-        </w:rPr>
-        <w:t xml:space="preserve">Additionally, </w:t>
-      </w:r>
-      <w:r>
-        <w:rPr>
-          <w:sz w:val="22"/>
-          <w:szCs w:val="22"/>
-        </w:rPr>
-        <w:t xml:space="preserve">the </w:t>
-      </w:r>
-      <w:r>
-        <w:rPr>
-          <w:sz w:val="22"/>
-          <w:szCs w:val="22"/>
-        </w:rPr>
-        <w:t>periods of oscillation is shorter for V = 40 km/</w:t>
-      </w:r>
-      <w:proofErr w:type="spellStart"/>
-      <w:r>
-        <w:rPr>
-          <w:sz w:val="22"/>
-          <w:szCs w:val="22"/>
-        </w:rPr>
-        <w:t>hr</w:t>
-      </w:r>
-      <w:proofErr w:type="spellEnd"/>
-      <w:r>
-        <w:rPr>
-          <w:sz w:val="22"/>
-          <w:szCs w:val="22"/>
-        </w:rPr>
-        <w:t xml:space="preserve"> than they are for V = 10 km/hr. </w:t>
+        <w:t xml:space="preserve">periods of oscillation is shorter for V = 40 km/hr than they are for V = 10 km/hr. </w:t>
       </w:r>
     </w:p>
     <w:p>
@@ -4627,23 +4451,7 @@
           <w:sz w:val="22"/>
           <w:szCs w:val="22"/>
         </w:rPr>
-        <w:t xml:space="preserve">sprung and </w:t>
-      </w:r>
-      <w:proofErr w:type="spellStart"/>
-      <w:r>
-        <w:rPr>
-          <w:sz w:val="22"/>
-          <w:szCs w:val="22"/>
-        </w:rPr>
-        <w:t>unsprung</w:t>
-      </w:r>
-      <w:proofErr w:type="spellEnd"/>
-      <w:r>
-        <w:rPr>
-          <w:sz w:val="22"/>
-          <w:szCs w:val="22"/>
-        </w:rPr>
-        <w:t xml:space="preserve"> masses </w:t>
+        <w:t xml:space="preserve">sprung and unsprung masses </w:t>
       </w:r>
       <w:r>
         <w:rPr>
@@ -4672,33 +4480,15 @@
           <w:sz w:val="22"/>
           <w:szCs w:val="22"/>
         </w:rPr>
-        <w:t xml:space="preserve"> order Runge-</w:t>
-      </w:r>
-      <w:proofErr w:type="spellStart"/>
-      <w:r>
-        <w:rPr>
-          <w:sz w:val="22"/>
-          <w:szCs w:val="22"/>
-        </w:rPr>
-        <w:t>Kutta</w:t>
-      </w:r>
-      <w:proofErr w:type="spellEnd"/>
-      <w:r>
-        <w:rPr>
-          <w:sz w:val="22"/>
-          <w:szCs w:val="22"/>
-        </w:rPr>
-        <w:t xml:space="preserve"> for V = 10 km/</w:t>
-      </w:r>
-      <w:proofErr w:type="spellStart"/>
-      <w:r>
-        <w:rPr>
-          <w:sz w:val="22"/>
-          <w:szCs w:val="22"/>
-        </w:rPr>
-        <w:t>hr</w:t>
-      </w:r>
-      <w:proofErr w:type="spellEnd"/>
+        <w:t xml:space="preserve"> order Runge-Kutta</w:t>
+      </w:r>
+      <w:r>
+        <w:rPr>
+          <w:sz w:val="22"/>
+          <w:szCs w:val="22"/>
+        </w:rPr>
+        <w:t xml:space="preserve"> for V = 10 km/hr</w:t>
+      </w:r>
     </w:p>
     <w:p>
       <w:pPr>
@@ -4809,23 +4599,7 @@
           <w:sz w:val="22"/>
           <w:szCs w:val="22"/>
         </w:rPr>
-        <w:t xml:space="preserve">. Plot displacements and velocities of sprung and </w:t>
-      </w:r>
-      <w:proofErr w:type="spellStart"/>
-      <w:r>
-        <w:rPr>
-          <w:sz w:val="22"/>
-          <w:szCs w:val="22"/>
-        </w:rPr>
-        <w:t>unsprung</w:t>
-      </w:r>
-      <w:proofErr w:type="spellEnd"/>
-      <w:r>
-        <w:rPr>
-          <w:sz w:val="22"/>
-          <w:szCs w:val="22"/>
-        </w:rPr>
-        <w:t xml:space="preserve"> masses versus time</w:t>
+        <w:t>. Plot displacements and velocities of sprung and unsprung masses versus time</w:t>
       </w:r>
       <w:r>
         <w:rPr>
@@ -4854,17 +4628,8 @@
           <w:sz w:val="22"/>
           <w:szCs w:val="22"/>
         </w:rPr>
-        <w:t xml:space="preserve"> order Runge-</w:t>
-      </w:r>
-      <w:proofErr w:type="spellStart"/>
-      <w:r>
-        <w:rPr>
-          <w:sz w:val="22"/>
-          <w:szCs w:val="22"/>
-        </w:rPr>
-        <w:t>Kutta</w:t>
-      </w:r>
-      <w:proofErr w:type="spellEnd"/>
+        <w:t xml:space="preserve"> order Runge-Kutta</w:t>
+      </w:r>
       <w:r>
         <w:rPr>
           <w:sz w:val="22"/>
@@ -4884,17 +4649,8 @@
           <w:sz w:val="22"/>
           <w:szCs w:val="22"/>
         </w:rPr>
-        <w:t>0 km/</w:t>
-      </w:r>
-      <w:proofErr w:type="spellStart"/>
-      <w:r>
-        <w:rPr>
-          <w:sz w:val="22"/>
-          <w:szCs w:val="22"/>
-        </w:rPr>
-        <w:t>hr</w:t>
-      </w:r>
-      <w:proofErr w:type="spellEnd"/>
+        <w:t>0 km/hr</w:t>
+      </w:r>
     </w:p>
     <w:p>
       <w:pPr>
@@ -5012,23 +4768,7 @@
           <w:sz w:val="22"/>
           <w:szCs w:val="22"/>
         </w:rPr>
-        <w:t xml:space="preserve"> order Runge-</w:t>
-      </w:r>
-      <w:proofErr w:type="spellStart"/>
-      <w:r>
-        <w:rPr>
-          <w:sz w:val="22"/>
-          <w:szCs w:val="22"/>
-        </w:rPr>
-        <w:t>Kutta</w:t>
-      </w:r>
-      <w:proofErr w:type="spellEnd"/>
-      <w:r>
-        <w:rPr>
-          <w:sz w:val="22"/>
-          <w:szCs w:val="22"/>
-        </w:rPr>
-        <w:t xml:space="preserve"> </w:t>
+        <w:t xml:space="preserve"> order Runge-Kutta </w:t>
       </w:r>
       <w:r>
         <w:rPr>
@@ -5042,33 +4782,8 @@
           <w:sz w:val="22"/>
           <w:szCs w:val="22"/>
         </w:rPr>
-        <w:t>sprung mass for V = 10 km/</w:t>
-      </w:r>
-      <w:proofErr w:type="spellStart"/>
-      <w:r>
-        <w:rPr>
-          <w:sz w:val="22"/>
-          <w:szCs w:val="22"/>
-        </w:rPr>
-        <w:t>hr</w:t>
-      </w:r>
-      <w:proofErr w:type="spellEnd"/>
-      <w:r>
-        <w:rPr>
-          <w:sz w:val="22"/>
-          <w:szCs w:val="22"/>
-        </w:rPr>
-        <w:t xml:space="preserve"> and V = 40 km/</w:t>
-      </w:r>
-      <w:proofErr w:type="spellStart"/>
-      <w:r>
-        <w:rPr>
-          <w:sz w:val="22"/>
-          <w:szCs w:val="22"/>
-        </w:rPr>
-        <w:t>hr</w:t>
-      </w:r>
-      <w:proofErr w:type="spellEnd"/>
+        <w:t>sprung mass for V = 10 km/hr and V = 40 km/hr</w:t>
+      </w:r>
     </w:p>
     <w:p>
       <w:pPr>
@@ -5195,17 +4910,15 @@
           <w:sz w:val="22"/>
           <w:szCs w:val="22"/>
         </w:rPr>
-        <w:t xml:space="preserve"> order Runge-</w:t>
-      </w:r>
-      <w:proofErr w:type="spellStart"/>
-      <w:r>
-        <w:rPr>
-          <w:sz w:val="22"/>
-          <w:szCs w:val="22"/>
-        </w:rPr>
-        <w:t>Kutta</w:t>
-      </w:r>
-      <w:proofErr w:type="spellEnd"/>
+        <w:t xml:space="preserve"> order Runge-Kutta </w:t>
+      </w:r>
+      <w:r>
+        <w:rPr>
+          <w:sz w:val="22"/>
+          <w:szCs w:val="22"/>
+        </w:rPr>
+        <w:t>velocity</w:t>
+      </w:r>
       <w:r>
         <w:rPr>
           <w:sz w:val="22"/>
@@ -5218,47 +4931,8 @@
           <w:sz w:val="22"/>
           <w:szCs w:val="22"/>
         </w:rPr>
-        <w:t>velocity</w:t>
-      </w:r>
-      <w:r>
-        <w:rPr>
-          <w:sz w:val="22"/>
-          <w:szCs w:val="22"/>
-        </w:rPr>
-        <w:t xml:space="preserve"> </w:t>
-      </w:r>
-      <w:r>
-        <w:rPr>
-          <w:sz w:val="22"/>
-          <w:szCs w:val="22"/>
-        </w:rPr>
-        <w:t>of sprung mass for V = 10 km/</w:t>
-      </w:r>
-      <w:proofErr w:type="spellStart"/>
-      <w:r>
-        <w:rPr>
-          <w:sz w:val="22"/>
-          <w:szCs w:val="22"/>
-        </w:rPr>
-        <w:t>hr</w:t>
-      </w:r>
-      <w:proofErr w:type="spellEnd"/>
-      <w:r>
-        <w:rPr>
-          <w:sz w:val="22"/>
-          <w:szCs w:val="22"/>
-        </w:rPr>
-        <w:t xml:space="preserve"> and V = 40 km/</w:t>
-      </w:r>
-      <w:proofErr w:type="spellStart"/>
-      <w:r>
-        <w:rPr>
-          <w:sz w:val="22"/>
-          <w:szCs w:val="22"/>
-        </w:rPr>
-        <w:t>hr</w:t>
-      </w:r>
-      <w:proofErr w:type="spellEnd"/>
+        <w:t>of sprung mass for V = 10 km/hr and V = 40 km/hr</w:t>
+      </w:r>
     </w:p>
     <w:p>
       <w:pPr>
@@ -5348,15 +5022,7 @@
               <w:sz w:val="22"/>
               <w:szCs w:val="22"/>
             </w:rPr>
-            <m:t>4-equation s</m:t>
-          </m:r>
-          <m:r>
-            <w:rPr>
-              <w:rFonts w:ascii="Cambria Math" w:eastAsiaTheme="minorEastAsia" w:hAnsi="Cambria Math"/>
-              <w:sz w:val="22"/>
-              <w:szCs w:val="22"/>
-            </w:rPr>
-            <m:t xml:space="preserve">ystem of 1st order ODEs to solve: </m:t>
+            <m:t xml:space="preserve">4-equation system of 1st order ODEs to solve: </m:t>
           </m:r>
           <m:sSub>
             <m:sSubPr>
@@ -5884,15 +5550,7 @@
               <w:sz w:val="22"/>
               <w:szCs w:val="22"/>
             </w:rPr>
-            <m:t>+</m:t>
-          </m:r>
-          <m:r>
-            <w:rPr>
-              <w:rFonts w:ascii="Cambria Math" w:hAnsi="Cambria Math"/>
-              <w:sz w:val="22"/>
-              <w:szCs w:val="22"/>
-            </w:rPr>
-            <m:t>h</m:t>
+            <m:t>+h</m:t>
           </m:r>
         </m:oMath>
       </m:oMathPara>
@@ -6122,15 +5780,7 @@
               <w:sz w:val="22"/>
               <w:szCs w:val="22"/>
             </w:rPr>
-            <m:t>*</m:t>
-          </m:r>
-          <m:r>
-            <w:rPr>
-              <w:rFonts w:ascii="Cambria Math" w:hAnsi="Cambria Math"/>
-              <w:sz w:val="22"/>
-              <w:szCs w:val="22"/>
-            </w:rPr>
-            <m:t>h</m:t>
+            <m:t>*h</m:t>
           </m:r>
         </m:oMath>
       </m:oMathPara>
@@ -6289,23 +5939,7 @@
           <w:sz w:val="22"/>
           <w:szCs w:val="22"/>
         </w:rPr>
-        <w:t xml:space="preserve">Plot displacements and velocities of sprung and </w:t>
-      </w:r>
-      <w:proofErr w:type="spellStart"/>
-      <w:r>
-        <w:rPr>
-          <w:sz w:val="22"/>
-          <w:szCs w:val="22"/>
-        </w:rPr>
-        <w:t>unsprung</w:t>
-      </w:r>
-      <w:proofErr w:type="spellEnd"/>
-      <w:r>
-        <w:rPr>
-          <w:sz w:val="22"/>
-          <w:szCs w:val="22"/>
-        </w:rPr>
-        <w:t xml:space="preserve"> masses versus time</w:t>
+        <w:t>Plot displacements and velocities of sprung and unsprung masses versus time</w:t>
       </w:r>
       <w:r>
         <w:rPr>
@@ -6319,17 +5953,8 @@
           <w:sz w:val="22"/>
           <w:szCs w:val="22"/>
         </w:rPr>
-        <w:t xml:space="preserve"> for V = 40 km/</w:t>
-      </w:r>
-      <w:proofErr w:type="spellStart"/>
-      <w:r>
-        <w:rPr>
-          <w:sz w:val="22"/>
-          <w:szCs w:val="22"/>
-        </w:rPr>
-        <w:t>hr</w:t>
-      </w:r>
-      <w:proofErr w:type="spellEnd"/>
+        <w:t xml:space="preserve"> for V = 40 km/hr</w:t>
+      </w:r>
       <w:r>
         <w:rPr>
           <w:sz w:val="22"/>
@@ -6349,15 +5974,23 @@
           <w:sz w:val="22"/>
           <w:szCs w:val="22"/>
         </w:rPr>
-        <w:t xml:space="preserve"> = </w:t>
-      </w:r>
-      <w:r>
-        <w:rPr>
-          <w:sz w:val="22"/>
-          <w:szCs w:val="22"/>
-        </w:rPr>
-        <w:t>0.0094 seconds</w:t>
-      </w:r>
+        <w:t xml:space="preserve"> = 0.0094 seconds</w:t>
+      </w:r>
+      <w:r>
+        <w:rPr>
+          <w:sz w:val="22"/>
+          <w:szCs w:val="22"/>
+        </w:rPr>
+        <w:t xml:space="preserve"> (timestep used in Section 2, part a)</w:t>
+      </w:r>
+    </w:p>
+    <w:p>
+      <w:pPr>
+        <w:rPr>
+          <w:sz w:val="22"/>
+          <w:szCs w:val="22"/>
+        </w:rPr>
+      </w:pPr>
     </w:p>
     <w:p>
       <w:pPr>
@@ -6367,10 +6000,142 @@
           <w:szCs w:val="22"/>
         </w:rPr>
       </w:pPr>
+      <w:r>
+        <w:rPr>
+          <w:noProof/>
+          <w:sz w:val="22"/>
+          <w:szCs w:val="22"/>
+        </w:rPr>
+        <w:drawing>
+          <wp:inline distT="0" distB="0" distL="0" distR="0" wp14:anchorId="3FCC770E" wp14:editId="78A5EAF1">
+            <wp:extent cx="5326380" cy="3992880"/>
+            <wp:effectExtent l="0" t="0" r="0" b="0"/>
+            <wp:docPr id="5" name="Picture 5"/>
+            <wp:cNvGraphicFramePr>
+              <a:graphicFrameLocks xmlns:a="http://schemas.openxmlformats.org/drawingml/2006/main" noChangeAspect="1"/>
+            </wp:cNvGraphicFramePr>
+            <a:graphic xmlns:a="http://schemas.openxmlformats.org/drawingml/2006/main">
+              <a:graphicData uri="http://schemas.openxmlformats.org/drawingml/2006/picture">
+                <pic:pic xmlns:pic="http://schemas.openxmlformats.org/drawingml/2006/picture">
+                  <pic:nvPicPr>
+                    <pic:cNvPr id="0" name="Picture 1"/>
+                    <pic:cNvPicPr>
+                      <a:picLocks noChangeAspect="1" noChangeArrowheads="1"/>
+                    </pic:cNvPicPr>
+                  </pic:nvPicPr>
+                  <pic:blipFill>
+                    <a:blip r:embed="rId13">
+                      <a:extLst>
+                        <a:ext uri="{28A0092B-C50C-407E-A947-70E740481C1C}">
+                          <a14:useLocalDpi xmlns:a14="http://schemas.microsoft.com/office/drawing/2010/main" val="0"/>
+                        </a:ext>
+                      </a:extLst>
+                    </a:blip>
+                    <a:srcRect/>
+                    <a:stretch>
+                      <a:fillRect/>
+                    </a:stretch>
+                  </pic:blipFill>
+                  <pic:spPr bwMode="auto">
+                    <a:xfrm>
+                      <a:off x="0" y="0"/>
+                      <a:ext cx="5326380" cy="3992880"/>
+                    </a:xfrm>
+                    <a:prstGeom prst="rect">
+                      <a:avLst/>
+                    </a:prstGeom>
+                    <a:noFill/>
+                    <a:ln>
+                      <a:noFill/>
+                    </a:ln>
+                  </pic:spPr>
+                </pic:pic>
+              </a:graphicData>
+            </a:graphic>
+          </wp:inline>
+        </w:drawing>
+      </w:r>
     </w:p>
     <w:p>
       <w:pPr>
         <w:jc w:val="center"/>
+        <w:rPr>
+          <w:sz w:val="22"/>
+          <w:szCs w:val="22"/>
+        </w:rPr>
+      </w:pPr>
+    </w:p>
+    <w:p>
+      <w:pPr>
+        <w:jc w:val="center"/>
+        <w:rPr>
+          <w:sz w:val="22"/>
+          <w:szCs w:val="22"/>
+        </w:rPr>
+      </w:pPr>
+      <w:r>
+        <w:rPr>
+          <w:sz w:val="22"/>
+          <w:szCs w:val="22"/>
+        </w:rPr>
+        <w:lastRenderedPageBreak/>
+        <w:t xml:space="preserve">Figure 8. Comparison of </w:t>
+      </w:r>
+      <w:r>
+        <w:rPr>
+          <w:sz w:val="22"/>
+          <w:szCs w:val="22"/>
+        </w:rPr>
+        <w:t xml:space="preserve">displacements and velocities of sprung and unsprung masses </w:t>
+      </w:r>
+      <w:r>
+        <w:rPr>
+          <w:sz w:val="22"/>
+          <w:szCs w:val="22"/>
+        </w:rPr>
+        <w:t>between 4</w:t>
+      </w:r>
+      <w:r>
+        <w:rPr>
+          <w:sz w:val="22"/>
+          <w:szCs w:val="22"/>
+          <w:vertAlign w:val="superscript"/>
+        </w:rPr>
+        <w:t>th</w:t>
+      </w:r>
+      <w:r>
+        <w:rPr>
+          <w:sz w:val="22"/>
+          <w:szCs w:val="22"/>
+        </w:rPr>
+        <w:t xml:space="preserve"> order Runge-Kutta and forward Euler</w:t>
+      </w:r>
+      <w:r>
+        <w:rPr>
+          <w:sz w:val="22"/>
+          <w:szCs w:val="22"/>
+        </w:rPr>
+        <w:t xml:space="preserve"> </w:t>
+      </w:r>
+      <w:r>
+        <w:rPr>
+          <w:sz w:val="22"/>
+          <w:szCs w:val="22"/>
+        </w:rPr>
+        <w:t>using a timestep, h, of T/50 = 0.0094 seconds (timestep used in Section 2, part a)</w:t>
+      </w:r>
+    </w:p>
+    <w:p>
+      <w:pPr>
+        <w:jc w:val="center"/>
+        <w:rPr>
+          <w:sz w:val="22"/>
+          <w:szCs w:val="22"/>
+        </w:rPr>
+      </w:pPr>
+    </w:p>
+    <w:p>
+      <w:pPr>
         <w:rPr>
           <w:sz w:val="22"/>
           <w:szCs w:val="22"/>
@@ -6390,22 +6155,7 @@
     </w:p>
     <w:p>
       <w:pPr>
-        <w:rPr>
-          <w:sz w:val="22"/>
-          <w:szCs w:val="22"/>
-        </w:rPr>
-      </w:pPr>
-    </w:p>
-    <w:p>
-      <w:pPr>
-        <w:rPr>
-          <w:sz w:val="22"/>
-          <w:szCs w:val="22"/>
-        </w:rPr>
-      </w:pPr>
-    </w:p>
-    <w:p>
-      <w:pPr>
+        <w:jc w:val="center"/>
         <w:rPr>
           <w:sz w:val="22"/>
           <w:szCs w:val="22"/>
@@ -6413,8 +6163,8 @@
       </w:pPr>
     </w:p>
     <w:sectPr>
-      <w:headerReference w:type="default" r:id="rId13"/>
-      <w:headerReference w:type="first" r:id="rId14"/>
+      <w:headerReference w:type="default" r:id="rId14"/>
+      <w:headerReference w:type="first" r:id="rId15"/>
       <w:pgSz w:w="12240" w:h="15840"/>
       <w:pgMar w:top="1440" w:right="1440" w:bottom="1440" w:left="1440" w:header="720" w:footer="720" w:gutter="0"/>
       <w:cols w:space="720"/>
@@ -6508,17 +6258,8 @@
         <w:sz w:val="22"/>
         <w:szCs w:val="22"/>
       </w:rPr>
-      <w:t xml:space="preserve">Sit, </w:t>
+      <w:t>Sit, Hilarie</w:t>
     </w:r>
-    <w:proofErr w:type="spellStart"/>
-    <w:r>
-      <w:rPr>
-        <w:sz w:val="22"/>
-        <w:szCs w:val="22"/>
-      </w:rPr>
-      <w:t>Hilarie</w:t>
-    </w:r>
-    <w:proofErr w:type="spellEnd"/>
   </w:p>
   <w:p>
     <w:pPr>
@@ -6583,17 +6324,8 @@
         <w:sz w:val="22"/>
         <w:szCs w:val="22"/>
       </w:rPr>
-      <w:t xml:space="preserve">Sit, </w:t>
+      <w:t>Sit, Hilarie</w:t>
     </w:r>
-    <w:proofErr w:type="spellStart"/>
-    <w:r>
-      <w:rPr>
-        <w:sz w:val="22"/>
-        <w:szCs w:val="22"/>
-      </w:rPr>
-      <w:t>Hilarie</w:t>
-    </w:r>
-    <w:proofErr w:type="spellEnd"/>
   </w:p>
   <w:p>
     <w:pPr>

</xml_diff>

<commit_message>
edit doc & zerocrossing
</commit_message>
<xml_diff>
--- a/Final_Project.docx
+++ b/Final_Project.docx
@@ -4504,7 +4504,23 @@
           <w:sz w:val="22"/>
           <w:szCs w:val="22"/>
         </w:rPr>
-        <w:t xml:space="preserve"> order Runge-Kutta </w:t>
+        <w:t xml:space="preserve"> order </w:t>
+      </w:r>
+      <w:proofErr w:type="spellStart"/>
+      <w:r>
+        <w:rPr>
+          <w:sz w:val="22"/>
+          <w:szCs w:val="22"/>
+        </w:rPr>
+        <w:t>Runge-Kutta</w:t>
+      </w:r>
+      <w:proofErr w:type="spellEnd"/>
+      <w:r>
+        <w:rPr>
+          <w:sz w:val="22"/>
+          <w:szCs w:val="22"/>
+        </w:rPr>
+        <w:t xml:space="preserve"> </w:t>
       </w:r>
       <w:r>
         <w:rPr>
@@ -4658,7 +4674,23 @@
           <w:sz w:val="22"/>
           <w:szCs w:val="22"/>
         </w:rPr>
-        <w:t xml:space="preserve"> order Runge-Kutta </w:t>
+        <w:t xml:space="preserve"> order </w:t>
+      </w:r>
+      <w:proofErr w:type="spellStart"/>
+      <w:r>
+        <w:rPr>
+          <w:sz w:val="22"/>
+          <w:szCs w:val="22"/>
+        </w:rPr>
+        <w:t>Runge-Kutta</w:t>
+      </w:r>
+      <w:proofErr w:type="spellEnd"/>
+      <w:r>
+        <w:rPr>
+          <w:sz w:val="22"/>
+          <w:szCs w:val="22"/>
+        </w:rPr>
+        <w:t xml:space="preserve"> </w:t>
       </w:r>
       <w:r>
         <w:rPr>
@@ -4732,7 +4764,23 @@
           <w:szCs w:val="22"/>
         </w:rPr>
         <w:tab/>
-        <w:t>V = 10 km/hr:</w:t>
+        <w:t>V = 10 km/</w:t>
+      </w:r>
+      <w:proofErr w:type="spellStart"/>
+      <w:r>
+        <w:rPr>
+          <w:sz w:val="22"/>
+          <w:szCs w:val="22"/>
+        </w:rPr>
+        <w:t>hr</w:t>
+      </w:r>
+      <w:proofErr w:type="spellEnd"/>
+      <w:r>
+        <w:rPr>
+          <w:sz w:val="22"/>
+          <w:szCs w:val="22"/>
+        </w:rPr>
+        <w:t>:</w:t>
       </w:r>
       <w:r>
         <w:rPr>
@@ -4832,7 +4880,23 @@
           <w:szCs w:val="22"/>
         </w:rPr>
         <w:tab/>
-        <w:t>V = 40 km/hr:</w:t>
+        <w:t>V = 40 km/</w:t>
+      </w:r>
+      <w:proofErr w:type="spellStart"/>
+      <w:r>
+        <w:rPr>
+          <w:sz w:val="22"/>
+          <w:szCs w:val="22"/>
+        </w:rPr>
+        <w:t>hr</w:t>
+      </w:r>
+      <w:proofErr w:type="spellEnd"/>
+      <w:r>
+        <w:rPr>
+          <w:sz w:val="22"/>
+          <w:szCs w:val="22"/>
+        </w:rPr>
+        <w:t>:</w:t>
       </w:r>
       <w:r>
         <w:rPr>
@@ -4982,14 +5046,62 @@
           <w:sz w:val="22"/>
           <w:szCs w:val="22"/>
         </w:rPr>
-        <w:t xml:space="preserve">The plots of displacements and velocities for the sprung and unsprung masses </w:t>
-      </w:r>
-      <w:r>
-        <w:rPr>
-          <w:sz w:val="22"/>
-          <w:szCs w:val="22"/>
-        </w:rPr>
-        <w:t xml:space="preserve">at velocities of 10 km/hr and 40 km/hr </w:t>
+        <w:t xml:space="preserve">The plots of displacements and velocities for the sprung and </w:t>
+      </w:r>
+      <w:proofErr w:type="spellStart"/>
+      <w:r>
+        <w:rPr>
+          <w:sz w:val="22"/>
+          <w:szCs w:val="22"/>
+        </w:rPr>
+        <w:t>unsprung</w:t>
+      </w:r>
+      <w:proofErr w:type="spellEnd"/>
+      <w:r>
+        <w:rPr>
+          <w:sz w:val="22"/>
+          <w:szCs w:val="22"/>
+        </w:rPr>
+        <w:t xml:space="preserve"> masses </w:t>
+      </w:r>
+      <w:r>
+        <w:rPr>
+          <w:sz w:val="22"/>
+          <w:szCs w:val="22"/>
+        </w:rPr>
+        <w:t>at velocities of 10 km/</w:t>
+      </w:r>
+      <w:proofErr w:type="spellStart"/>
+      <w:r>
+        <w:rPr>
+          <w:sz w:val="22"/>
+          <w:szCs w:val="22"/>
+        </w:rPr>
+        <w:t>hr</w:t>
+      </w:r>
+      <w:proofErr w:type="spellEnd"/>
+      <w:r>
+        <w:rPr>
+          <w:sz w:val="22"/>
+          <w:szCs w:val="22"/>
+        </w:rPr>
+        <w:t xml:space="preserve"> and 40 km/</w:t>
+      </w:r>
+      <w:proofErr w:type="spellStart"/>
+      <w:r>
+        <w:rPr>
+          <w:sz w:val="22"/>
+          <w:szCs w:val="22"/>
+        </w:rPr>
+        <w:t>hr</w:t>
+      </w:r>
+      <w:proofErr w:type="spellEnd"/>
+      <w:r>
+        <w:rPr>
+          <w:sz w:val="22"/>
+          <w:szCs w:val="22"/>
+        </w:rPr>
+        <w:t xml:space="preserve"> </w:t>
       </w:r>
       <w:r>
         <w:rPr>
@@ -5045,7 +5157,39 @@
           <w:sz w:val="22"/>
           <w:szCs w:val="22"/>
         </w:rPr>
-        <w:t xml:space="preserve">for V = 10 km/hr and V = 40 km/hr, </w:t>
+        <w:t>for V = 10 km/</w:t>
+      </w:r>
+      <w:proofErr w:type="spellStart"/>
+      <w:r>
+        <w:rPr>
+          <w:sz w:val="22"/>
+          <w:szCs w:val="22"/>
+        </w:rPr>
+        <w:t>hr</w:t>
+      </w:r>
+      <w:proofErr w:type="spellEnd"/>
+      <w:r>
+        <w:rPr>
+          <w:sz w:val="22"/>
+          <w:szCs w:val="22"/>
+        </w:rPr>
+        <w:t xml:space="preserve"> and V = 40 km/</w:t>
+      </w:r>
+      <w:proofErr w:type="spellStart"/>
+      <w:r>
+        <w:rPr>
+          <w:sz w:val="22"/>
+          <w:szCs w:val="22"/>
+        </w:rPr>
+        <w:t>hr</w:t>
+      </w:r>
+      <w:proofErr w:type="spellEnd"/>
+      <w:r>
+        <w:rPr>
+          <w:sz w:val="22"/>
+          <w:szCs w:val="22"/>
+        </w:rPr>
+        <w:t xml:space="preserve">, </w:t>
       </w:r>
       <w:r>
         <w:rPr>
@@ -5164,7 +5308,23 @@
           <w:sz w:val="22"/>
           <w:szCs w:val="22"/>
         </w:rPr>
-        <w:t xml:space="preserve"> significantly greater for V = 40 km/hr than</w:t>
+        <w:t xml:space="preserve"> significantly greater for V = 40 km/</w:t>
+      </w:r>
+      <w:proofErr w:type="spellStart"/>
+      <w:r>
+        <w:rPr>
+          <w:sz w:val="22"/>
+          <w:szCs w:val="22"/>
+        </w:rPr>
+        <w:t>hr</w:t>
+      </w:r>
+      <w:proofErr w:type="spellEnd"/>
+      <w:r>
+        <w:rPr>
+          <w:sz w:val="22"/>
+          <w:szCs w:val="22"/>
+        </w:rPr>
+        <w:t xml:space="preserve"> than</w:t>
       </w:r>
       <w:r>
         <w:rPr>
@@ -5213,7 +5373,23 @@
           <w:sz w:val="22"/>
           <w:szCs w:val="22"/>
         </w:rPr>
-        <w:t xml:space="preserve">periods of oscillation is shorter for V = 40 km/hr than they are for V = 10 km/hr. </w:t>
+        <w:t>periods of oscillation is shorter for V = 40 km/</w:t>
+      </w:r>
+      <w:proofErr w:type="spellStart"/>
+      <w:r>
+        <w:rPr>
+          <w:sz w:val="22"/>
+          <w:szCs w:val="22"/>
+        </w:rPr>
+        <w:t>hr</w:t>
+      </w:r>
+      <w:proofErr w:type="spellEnd"/>
+      <w:r>
+        <w:rPr>
+          <w:sz w:val="22"/>
+          <w:szCs w:val="22"/>
+        </w:rPr>
+        <w:t xml:space="preserve"> than they are for V = 10 km/hr. </w:t>
       </w:r>
     </w:p>
     <w:p>
@@ -5339,7 +5515,23 @@
           <w:sz w:val="22"/>
           <w:szCs w:val="22"/>
         </w:rPr>
-        <w:t xml:space="preserve">sprung and unsprung masses </w:t>
+        <w:t xml:space="preserve">sprung and </w:t>
+      </w:r>
+      <w:proofErr w:type="spellStart"/>
+      <w:r>
+        <w:rPr>
+          <w:sz w:val="22"/>
+          <w:szCs w:val="22"/>
+        </w:rPr>
+        <w:t>unsprung</w:t>
+      </w:r>
+      <w:proofErr w:type="spellEnd"/>
+      <w:r>
+        <w:rPr>
+          <w:sz w:val="22"/>
+          <w:szCs w:val="22"/>
+        </w:rPr>
+        <w:t xml:space="preserve"> masses </w:t>
       </w:r>
       <w:r>
         <w:rPr>
@@ -5368,15 +5560,33 @@
           <w:sz w:val="22"/>
           <w:szCs w:val="22"/>
         </w:rPr>
-        <w:t xml:space="preserve"> order Runge-Kutta</w:t>
-      </w:r>
-      <w:r>
-        <w:rPr>
-          <w:sz w:val="22"/>
-          <w:szCs w:val="22"/>
-        </w:rPr>
-        <w:t xml:space="preserve"> for V = 10 km/hr</w:t>
-      </w:r>
+        <w:t xml:space="preserve"> order </w:t>
+      </w:r>
+      <w:proofErr w:type="spellStart"/>
+      <w:r>
+        <w:rPr>
+          <w:sz w:val="22"/>
+          <w:szCs w:val="22"/>
+        </w:rPr>
+        <w:t>Runge-Kutta</w:t>
+      </w:r>
+      <w:proofErr w:type="spellEnd"/>
+      <w:r>
+        <w:rPr>
+          <w:sz w:val="22"/>
+          <w:szCs w:val="22"/>
+        </w:rPr>
+        <w:t xml:space="preserve"> for V = 10 km/</w:t>
+      </w:r>
+      <w:proofErr w:type="spellStart"/>
+      <w:r>
+        <w:rPr>
+          <w:sz w:val="22"/>
+          <w:szCs w:val="22"/>
+        </w:rPr>
+        <w:t>hr</w:t>
+      </w:r>
+      <w:proofErr w:type="spellEnd"/>
     </w:p>
     <w:p>
       <w:pPr>
@@ -5486,7 +5696,23 @@
           <w:sz w:val="22"/>
           <w:szCs w:val="22"/>
         </w:rPr>
-        <w:t>. Plot displacements and velocities of sprung and unsprung masses versus time</w:t>
+        <w:t xml:space="preserve">. Plot displacements and velocities of sprung and </w:t>
+      </w:r>
+      <w:proofErr w:type="spellStart"/>
+      <w:r>
+        <w:rPr>
+          <w:sz w:val="22"/>
+          <w:szCs w:val="22"/>
+        </w:rPr>
+        <w:t>unsprung</w:t>
+      </w:r>
+      <w:proofErr w:type="spellEnd"/>
+      <w:r>
+        <w:rPr>
+          <w:sz w:val="22"/>
+          <w:szCs w:val="22"/>
+        </w:rPr>
+        <w:t xml:space="preserve"> masses versus time</w:t>
       </w:r>
       <w:r>
         <w:rPr>
@@ -5515,8 +5741,17 @@
           <w:sz w:val="22"/>
           <w:szCs w:val="22"/>
         </w:rPr>
-        <w:t xml:space="preserve"> order Runge-Kutta</w:t>
-      </w:r>
+        <w:t xml:space="preserve"> order </w:t>
+      </w:r>
+      <w:proofErr w:type="spellStart"/>
+      <w:r>
+        <w:rPr>
+          <w:sz w:val="22"/>
+          <w:szCs w:val="22"/>
+        </w:rPr>
+        <w:t>Runge-Kutta</w:t>
+      </w:r>
+      <w:proofErr w:type="spellEnd"/>
       <w:r>
         <w:rPr>
           <w:sz w:val="22"/>
@@ -5536,8 +5771,17 @@
           <w:sz w:val="22"/>
           <w:szCs w:val="22"/>
         </w:rPr>
-        <w:t>0 km/hr</w:t>
-      </w:r>
+        <w:t>0 km/</w:t>
+      </w:r>
+      <w:proofErr w:type="spellStart"/>
+      <w:r>
+        <w:rPr>
+          <w:sz w:val="22"/>
+          <w:szCs w:val="22"/>
+        </w:rPr>
+        <w:t>hr</w:t>
+      </w:r>
+      <w:proofErr w:type="spellEnd"/>
     </w:p>
     <w:p>
       <w:pPr>
@@ -5656,7 +5900,23 @@
           <w:sz w:val="22"/>
           <w:szCs w:val="22"/>
         </w:rPr>
-        <w:t xml:space="preserve"> order Runge-Kutta </w:t>
+        <w:t xml:space="preserve"> order </w:t>
+      </w:r>
+      <w:proofErr w:type="spellStart"/>
+      <w:r>
+        <w:rPr>
+          <w:sz w:val="22"/>
+          <w:szCs w:val="22"/>
+        </w:rPr>
+        <w:t>Runge-Kutta</w:t>
+      </w:r>
+      <w:proofErr w:type="spellEnd"/>
+      <w:r>
+        <w:rPr>
+          <w:sz w:val="22"/>
+          <w:szCs w:val="22"/>
+        </w:rPr>
+        <w:t xml:space="preserve"> </w:t>
       </w:r>
       <w:r>
         <w:rPr>
@@ -5670,8 +5930,33 @@
           <w:sz w:val="22"/>
           <w:szCs w:val="22"/>
         </w:rPr>
-        <w:t>sprung mass for V = 10 km/hr and V = 40 km/hr</w:t>
-      </w:r>
+        <w:t>sprung mass for V = 10 km/</w:t>
+      </w:r>
+      <w:proofErr w:type="spellStart"/>
+      <w:r>
+        <w:rPr>
+          <w:sz w:val="22"/>
+          <w:szCs w:val="22"/>
+        </w:rPr>
+        <w:t>hr</w:t>
+      </w:r>
+      <w:proofErr w:type="spellEnd"/>
+      <w:r>
+        <w:rPr>
+          <w:sz w:val="22"/>
+          <w:szCs w:val="22"/>
+        </w:rPr>
+        <w:t xml:space="preserve"> and V = 40 km/</w:t>
+      </w:r>
+      <w:proofErr w:type="spellStart"/>
+      <w:r>
+        <w:rPr>
+          <w:sz w:val="22"/>
+          <w:szCs w:val="22"/>
+        </w:rPr>
+        <w:t>hr</w:t>
+      </w:r>
+      <w:proofErr w:type="spellEnd"/>
     </w:p>
     <w:p>
       <w:pPr>
@@ -5796,7 +6081,23 @@
           <w:sz w:val="22"/>
           <w:szCs w:val="22"/>
         </w:rPr>
-        <w:t xml:space="preserve"> order Runge-Kutta </w:t>
+        <w:t xml:space="preserve"> order </w:t>
+      </w:r>
+      <w:proofErr w:type="spellStart"/>
+      <w:r>
+        <w:rPr>
+          <w:sz w:val="22"/>
+          <w:szCs w:val="22"/>
+        </w:rPr>
+        <w:t>Runge-Kutta</w:t>
+      </w:r>
+      <w:proofErr w:type="spellEnd"/>
+      <w:r>
+        <w:rPr>
+          <w:sz w:val="22"/>
+          <w:szCs w:val="22"/>
+        </w:rPr>
+        <w:t xml:space="preserve"> </w:t>
       </w:r>
       <w:r>
         <w:rPr>
@@ -5817,8 +6118,33 @@
           <w:sz w:val="22"/>
           <w:szCs w:val="22"/>
         </w:rPr>
-        <w:t>of sprung mass for V = 10 km/hr and V = 40 km/hr</w:t>
-      </w:r>
+        <w:t>of sprung mass for V = 10 km/</w:t>
+      </w:r>
+      <w:proofErr w:type="spellStart"/>
+      <w:r>
+        <w:rPr>
+          <w:sz w:val="22"/>
+          <w:szCs w:val="22"/>
+        </w:rPr>
+        <w:t>hr</w:t>
+      </w:r>
+      <w:proofErr w:type="spellEnd"/>
+      <w:r>
+        <w:rPr>
+          <w:sz w:val="22"/>
+          <w:szCs w:val="22"/>
+        </w:rPr>
+        <w:t xml:space="preserve"> and V = 40 km/</w:t>
+      </w:r>
+      <w:proofErr w:type="spellStart"/>
+      <w:r>
+        <w:rPr>
+          <w:sz w:val="22"/>
+          <w:szCs w:val="22"/>
+        </w:rPr>
+        <w:t>hr</w:t>
+      </w:r>
+      <w:proofErr w:type="spellEnd"/>
     </w:p>
     <w:p>
       <w:pPr>
@@ -6823,7 +7149,23 @@
           <w:sz w:val="22"/>
           <w:szCs w:val="22"/>
         </w:rPr>
-        <w:t>Plot displacements and velocities of sprung and unsprung masses versus time</w:t>
+        <w:t xml:space="preserve">Plot displacements and velocities of sprung and </w:t>
+      </w:r>
+      <w:proofErr w:type="spellStart"/>
+      <w:r>
+        <w:rPr>
+          <w:sz w:val="22"/>
+          <w:szCs w:val="22"/>
+        </w:rPr>
+        <w:t>unsprung</w:t>
+      </w:r>
+      <w:proofErr w:type="spellEnd"/>
+      <w:r>
+        <w:rPr>
+          <w:sz w:val="22"/>
+          <w:szCs w:val="22"/>
+        </w:rPr>
+        <w:t xml:space="preserve"> masses versus time</w:t>
       </w:r>
       <w:r>
         <w:rPr>
@@ -6837,14 +7179,39 @@
           <w:sz w:val="22"/>
           <w:szCs w:val="22"/>
         </w:rPr>
-        <w:t xml:space="preserve"> for V = 40 km/hr</w:t>
-      </w:r>
-      <w:r>
-        <w:rPr>
-          <w:sz w:val="22"/>
-          <w:szCs w:val="22"/>
-        </w:rPr>
-        <w:t xml:space="preserve"> using a timestep, h, of </w:t>
+        <w:t xml:space="preserve"> for V = 40 km/</w:t>
+      </w:r>
+      <w:proofErr w:type="spellStart"/>
+      <w:r>
+        <w:rPr>
+          <w:sz w:val="22"/>
+          <w:szCs w:val="22"/>
+        </w:rPr>
+        <w:t>hr</w:t>
+      </w:r>
+      <w:proofErr w:type="spellEnd"/>
+      <w:r>
+        <w:rPr>
+          <w:sz w:val="22"/>
+          <w:szCs w:val="22"/>
+        </w:rPr>
+        <w:t xml:space="preserve"> using a </w:t>
+      </w:r>
+      <w:proofErr w:type="spellStart"/>
+      <w:r>
+        <w:rPr>
+          <w:sz w:val="22"/>
+          <w:szCs w:val="22"/>
+        </w:rPr>
+        <w:t>timestep</w:t>
+      </w:r>
+      <w:proofErr w:type="spellEnd"/>
+      <w:r>
+        <w:rPr>
+          <w:sz w:val="22"/>
+          <w:szCs w:val="22"/>
+        </w:rPr>
+        <w:t xml:space="preserve">, h, of </w:t>
       </w:r>
       <w:r>
         <w:rPr>
@@ -6970,7 +7337,23 @@
           <w:sz w:val="22"/>
           <w:szCs w:val="22"/>
         </w:rPr>
-        <w:t xml:space="preserve">displacements and velocities of sprung and unsprung masses </w:t>
+        <w:t xml:space="preserve">displacements and velocities of sprung and </w:t>
+      </w:r>
+      <w:proofErr w:type="spellStart"/>
+      <w:r>
+        <w:rPr>
+          <w:sz w:val="22"/>
+          <w:szCs w:val="22"/>
+        </w:rPr>
+        <w:t>unsprung</w:t>
+      </w:r>
+      <w:proofErr w:type="spellEnd"/>
+      <w:r>
+        <w:rPr>
+          <w:sz w:val="22"/>
+          <w:szCs w:val="22"/>
+        </w:rPr>
+        <w:t xml:space="preserve"> masses </w:t>
       </w:r>
       <w:r>
         <w:rPr>
@@ -6992,7 +7375,23 @@
           <w:sz w:val="22"/>
           <w:szCs w:val="22"/>
         </w:rPr>
-        <w:t xml:space="preserve"> order Runge-Kutta and forward Euler</w:t>
+        <w:t xml:space="preserve"> order </w:t>
+      </w:r>
+      <w:proofErr w:type="spellStart"/>
+      <w:r>
+        <w:rPr>
+          <w:sz w:val="22"/>
+          <w:szCs w:val="22"/>
+        </w:rPr>
+        <w:t>Runge-Kutta</w:t>
+      </w:r>
+      <w:proofErr w:type="spellEnd"/>
+      <w:r>
+        <w:rPr>
+          <w:sz w:val="22"/>
+          <w:szCs w:val="22"/>
+        </w:rPr>
+        <w:t xml:space="preserve"> and forward Euler</w:t>
       </w:r>
       <w:r>
         <w:rPr>
@@ -7046,7 +7445,23 @@
           <w:sz w:val="22"/>
           <w:szCs w:val="22"/>
         </w:rPr>
-        <w:t xml:space="preserve"> order Runge-Kutta and the forward Euler method f</w:t>
+        <w:t xml:space="preserve"> order </w:t>
+      </w:r>
+      <w:proofErr w:type="spellStart"/>
+      <w:r>
+        <w:rPr>
+          <w:sz w:val="22"/>
+          <w:szCs w:val="22"/>
+        </w:rPr>
+        <w:t>Runge-Kutta</w:t>
+      </w:r>
+      <w:proofErr w:type="spellEnd"/>
+      <w:r>
+        <w:rPr>
+          <w:sz w:val="22"/>
+          <w:szCs w:val="22"/>
+        </w:rPr>
+        <w:t xml:space="preserve"> and the forward Euler method f</w:t>
       </w:r>
       <w:r>
         <w:rPr>
@@ -7091,6 +7506,7 @@
         </w:rPr>
         <w:t xml:space="preserve">: </w:t>
       </w:r>
+      <w:proofErr w:type="spellStart"/>
       <w:r>
         <w:rPr>
           <w:sz w:val="22"/>
@@ -7105,6 +7521,7 @@
         </w:rPr>
         <w:t>N</w:t>
       </w:r>
+      <w:proofErr w:type="spellEnd"/>
     </w:p>
     <w:p>
       <w:pPr>
@@ -7135,6 +7552,7 @@
         </w:rPr>
         <w:t xml:space="preserve">: </w:t>
       </w:r>
+      <w:proofErr w:type="spellStart"/>
       <w:r>
         <w:rPr>
           <w:sz w:val="22"/>
@@ -7142,6 +7560,7 @@
         </w:rPr>
         <w:t>NaN</w:t>
       </w:r>
+      <w:proofErr w:type="spellEnd"/>
     </w:p>
     <w:p>
       <w:pPr>
@@ -7163,7 +7582,22 @@
           <w:szCs w:val="22"/>
         </w:rPr>
         <w:tab/>
-        <w:t>Unsprung mass displacement</w:t>
+      </w:r>
+      <w:proofErr w:type="spellStart"/>
+      <w:r>
+        <w:rPr>
+          <w:sz w:val="22"/>
+          <w:szCs w:val="22"/>
+        </w:rPr>
+        <w:t>Unsprung</w:t>
+      </w:r>
+      <w:proofErr w:type="spellEnd"/>
+      <w:r>
+        <w:rPr>
+          <w:sz w:val="22"/>
+          <w:szCs w:val="22"/>
+        </w:rPr>
+        <w:t xml:space="preserve"> mass displacement</w:t>
       </w:r>
       <w:r>
         <w:rPr>
@@ -7172,6 +7606,7 @@
         </w:rPr>
         <w:t xml:space="preserve">: </w:t>
       </w:r>
+      <w:proofErr w:type="spellStart"/>
       <w:r>
         <w:rPr>
           <w:sz w:val="22"/>
@@ -7179,6 +7614,7 @@
         </w:rPr>
         <w:t>NaN</w:t>
       </w:r>
+      <w:proofErr w:type="spellEnd"/>
     </w:p>
     <w:p>
       <w:pPr>
@@ -7200,8 +7636,24 @@
           <w:szCs w:val="22"/>
         </w:rPr>
         <w:tab/>
-        <w:t xml:space="preserve">Unsprung mass velocity: </w:t>
-      </w:r>
+      </w:r>
+      <w:proofErr w:type="spellStart"/>
+      <w:r>
+        <w:rPr>
+          <w:sz w:val="22"/>
+          <w:szCs w:val="22"/>
+        </w:rPr>
+        <w:t>Unsprung</w:t>
+      </w:r>
+      <w:proofErr w:type="spellEnd"/>
+      <w:r>
+        <w:rPr>
+          <w:sz w:val="22"/>
+          <w:szCs w:val="22"/>
+        </w:rPr>
+        <w:t xml:space="preserve"> mass velocity: </w:t>
+      </w:r>
+      <w:proofErr w:type="spellStart"/>
       <w:r>
         <w:rPr>
           <w:sz w:val="22"/>
@@ -7209,6 +7661,7 @@
         </w:rPr>
         <w:t>NaN</w:t>
       </w:r>
+      <w:proofErr w:type="spellEnd"/>
     </w:p>
     <w:p>
       <w:pPr>
@@ -8264,7 +8717,23 @@
           <w:sz w:val="22"/>
           <w:szCs w:val="22"/>
         </w:rPr>
-        <w:t>sprung mass acceleration versus time for V = 10 km/hr using the O(h^2) centered finite difference scheme</w:t>
+        <w:t>sprung mass acceleration versus time for V = 10 km/</w:t>
+      </w:r>
+      <w:proofErr w:type="spellStart"/>
+      <w:r>
+        <w:rPr>
+          <w:sz w:val="22"/>
+          <w:szCs w:val="22"/>
+        </w:rPr>
+        <w:t>hr</w:t>
+      </w:r>
+      <w:proofErr w:type="spellEnd"/>
+      <w:r>
+        <w:rPr>
+          <w:sz w:val="22"/>
+          <w:szCs w:val="22"/>
+        </w:rPr>
+        <w:t xml:space="preserve"> using the O(h^2) centered finite difference scheme</w:t>
       </w:r>
     </w:p>
     <w:p>
@@ -8396,7 +8865,23 @@
           <w:sz w:val="22"/>
           <w:szCs w:val="22"/>
         </w:rPr>
-        <w:t>0 km/hr using the O(h^2) centered finite difference scheme</w:t>
+        <w:t>0 km/</w:t>
+      </w:r>
+      <w:proofErr w:type="spellStart"/>
+      <w:r>
+        <w:rPr>
+          <w:sz w:val="22"/>
+          <w:szCs w:val="22"/>
+        </w:rPr>
+        <w:t>hr</w:t>
+      </w:r>
+      <w:proofErr w:type="spellEnd"/>
+      <w:r>
+        <w:rPr>
+          <w:sz w:val="22"/>
+          <w:szCs w:val="22"/>
+        </w:rPr>
+        <w:t xml:space="preserve"> using the O(h^2) centered finite difference scheme</w:t>
       </w:r>
     </w:p>
     <w:p>
@@ -8436,8 +8921,17 @@
                 <w:sz w:val="22"/>
                 <w:szCs w:val="22"/>
               </w:rPr>
-              <w:t>V = 10 km/hr</w:t>
+              <w:t>V = 10 km/</w:t>
             </w:r>
+            <w:proofErr w:type="spellStart"/>
+            <w:r>
+              <w:rPr>
+                <w:sz w:val="22"/>
+                <w:szCs w:val="22"/>
+              </w:rPr>
+              <w:t>hr</w:t>
+            </w:r>
+            <w:proofErr w:type="spellEnd"/>
           </w:p>
         </w:tc>
         <w:tc>
@@ -8471,8 +8965,17 @@
                 <w:sz w:val="22"/>
                 <w:szCs w:val="22"/>
               </w:rPr>
-              <w:t>0 km/hr</w:t>
+              <w:t>0 km/</w:t>
             </w:r>
+            <w:proofErr w:type="spellStart"/>
+            <w:r>
+              <w:rPr>
+                <w:sz w:val="22"/>
+                <w:szCs w:val="22"/>
+              </w:rPr>
+              <w:t>hr</w:t>
+            </w:r>
+            <w:proofErr w:type="spellEnd"/>
           </w:p>
         </w:tc>
       </w:tr>
@@ -9517,7 +10020,23 @@
           <w:sz w:val="22"/>
           <w:szCs w:val="22"/>
         </w:rPr>
-        <w:t xml:space="preserve">. Plot of sprung mass acceleration versus time for V = 10 km/hr using the O(h) </w:t>
+        <w:t>. Plot of sprung mass acceleration versus time for V = 10 km/</w:t>
+      </w:r>
+      <w:proofErr w:type="spellStart"/>
+      <w:r>
+        <w:rPr>
+          <w:sz w:val="22"/>
+          <w:szCs w:val="22"/>
+        </w:rPr>
+        <w:t>hr</w:t>
+      </w:r>
+      <w:proofErr w:type="spellEnd"/>
+      <w:r>
+        <w:rPr>
+          <w:sz w:val="22"/>
+          <w:szCs w:val="22"/>
+        </w:rPr>
+        <w:t xml:space="preserve"> using the O(h) </w:t>
       </w:r>
       <w:r>
         <w:rPr>
@@ -9672,7 +10191,23 @@
           <w:sz w:val="22"/>
           <w:szCs w:val="22"/>
         </w:rPr>
-        <w:t>0 km/hr using the O(h) forward finite difference scheme</w:t>
+        <w:t>0 km/</w:t>
+      </w:r>
+      <w:proofErr w:type="spellStart"/>
+      <w:r>
+        <w:rPr>
+          <w:sz w:val="22"/>
+          <w:szCs w:val="22"/>
+        </w:rPr>
+        <w:t>hr</w:t>
+      </w:r>
+      <w:proofErr w:type="spellEnd"/>
+      <w:r>
+        <w:rPr>
+          <w:sz w:val="22"/>
+          <w:szCs w:val="22"/>
+        </w:rPr>
+        <w:t xml:space="preserve"> using the O(h) forward finite difference scheme</w:t>
       </w:r>
     </w:p>
     <w:p>
@@ -9712,8 +10247,17 @@
                 <w:sz w:val="22"/>
                 <w:szCs w:val="22"/>
               </w:rPr>
-              <w:t>V = 10 km/hr</w:t>
+              <w:t>V = 10 km/</w:t>
             </w:r>
+            <w:proofErr w:type="spellStart"/>
+            <w:r>
+              <w:rPr>
+                <w:sz w:val="22"/>
+                <w:szCs w:val="22"/>
+              </w:rPr>
+              <w:t>hr</w:t>
+            </w:r>
+            <w:proofErr w:type="spellEnd"/>
           </w:p>
         </w:tc>
         <w:tc>
@@ -9733,8 +10277,17 @@
                 <w:sz w:val="22"/>
                 <w:szCs w:val="22"/>
               </w:rPr>
-              <w:t>V = 40 km/hr</w:t>
+              <w:t>V = 40 km/</w:t>
             </w:r>
+            <w:proofErr w:type="spellStart"/>
+            <w:r>
+              <w:rPr>
+                <w:sz w:val="22"/>
+                <w:szCs w:val="22"/>
+              </w:rPr>
+              <w:t>hr</w:t>
+            </w:r>
+            <w:proofErr w:type="spellEnd"/>
           </w:p>
         </w:tc>
       </w:tr>
@@ -10204,7 +10757,23 @@
           <w:sz w:val="22"/>
           <w:szCs w:val="22"/>
         </w:rPr>
-        <w:t xml:space="preserve">From RK4 graphs, for V = 10km/hr, the first time of zero-crossing is </w:t>
+        <w:t>From RK4 graphs, for V = 10km/</w:t>
+      </w:r>
+      <w:proofErr w:type="spellStart"/>
+      <w:r>
+        <w:rPr>
+          <w:sz w:val="22"/>
+          <w:szCs w:val="22"/>
+        </w:rPr>
+        <w:t>hr</w:t>
+      </w:r>
+      <w:proofErr w:type="spellEnd"/>
+      <w:r>
+        <w:rPr>
+          <w:sz w:val="22"/>
+          <w:szCs w:val="22"/>
+        </w:rPr>
+        <w:t xml:space="preserve">, the first time of zero-crossing is </w:t>
       </w:r>
       <w:r>
         <w:rPr>
@@ -10225,7 +10794,23 @@
           <w:sz w:val="22"/>
           <w:szCs w:val="22"/>
         </w:rPr>
-        <w:t xml:space="preserve">1.8748s. For V = 40km/hr, the approximate time is t = </w:t>
+        <w:t>1.8748s. For V = 40km/</w:t>
+      </w:r>
+      <w:proofErr w:type="spellStart"/>
+      <w:r>
+        <w:rPr>
+          <w:sz w:val="22"/>
+          <w:szCs w:val="22"/>
+        </w:rPr>
+        <w:t>hr</w:t>
+      </w:r>
+      <w:proofErr w:type="spellEnd"/>
+      <w:r>
+        <w:rPr>
+          <w:sz w:val="22"/>
+          <w:szCs w:val="22"/>
+        </w:rPr>
+        <w:t xml:space="preserve">, the approximate time is t = </w:t>
       </w:r>
       <w:r>
         <w:rPr>
@@ -10372,7 +10957,7 @@
           </mc:Choice>
           <mc:Fallback>
             <w:pict>
-              <v:line w14:anchorId="6A584178" id="Straight Connector 10" o:spid="_x0000_s1026" style="position:absolute;flip:x;z-index:251659264;visibility:visible;mso-wrap-style:square;mso-height-percent:0;mso-wrap-distance-left:9pt;mso-wrap-distance-top:0;mso-wrap-distance-right:9pt;mso-wrap-distance-bottom:0;mso-position-horizontal:absolute;mso-position-horizontal-relative:text;mso-position-vertical:absolute;mso-position-vertical-relative:text;mso-height-percent:0;mso-height-relative:margin" from="229.15pt,24.6pt" to="229.35pt,213.7pt" o:gfxdata="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" strokecolor="#c00000"/>
+              <v:line w14:anchorId="38233DE6" id="Straight Connector 10" o:spid="_x0000_s1026" style="position:absolute;flip:x;z-index:251659264;visibility:visible;mso-wrap-style:square;mso-height-percent:0;mso-wrap-distance-left:9pt;mso-wrap-distance-top:0;mso-wrap-distance-right:9pt;mso-wrap-distance-bottom:0;mso-position-horizontal:absolute;mso-position-horizontal-relative:text;mso-position-vertical:absolute;mso-position-vertical-relative:text;mso-height-percent:0;mso-height-relative:margin" from="229.15pt,24.6pt" to="229.35pt,213.7pt" o:gfxdata="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" strokecolor="#c00000"/>
             </w:pict>
           </mc:Fallback>
         </mc:AlternateContent>
@@ -10460,7 +11045,7 @@
           </mc:Choice>
           <mc:Fallback>
             <w:pict>
-              <v:line w14:anchorId="2E080DB8" id="Straight Connector 12" o:spid="_x0000_s1026" style="position:absolute;flip:x;z-index:251661312;visibility:visible;mso-wrap-style:square;mso-height-percent:0;mso-wrap-distance-left:9pt;mso-wrap-distance-top:0;mso-wrap-distance-right:9pt;mso-wrap-distance-bottom:0;mso-position-horizontal:absolute;mso-position-horizontal-relative:text;mso-position-vertical:absolute;mso-position-vertical-relative:text;mso-height-percent:0;mso-height-relative:margin" from="237.85pt,20pt" to="238.05pt,209.1pt" o:gfxdata="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" strokecolor="#c00000"/>
+              <v:line w14:anchorId="4D13E95C" id="Straight Connector 12" o:spid="_x0000_s1026" style="position:absolute;flip:x;z-index:251661312;visibility:visible;mso-wrap-style:square;mso-height-percent:0;mso-wrap-distance-left:9pt;mso-wrap-distance-top:0;mso-wrap-distance-right:9pt;mso-wrap-distance-bottom:0;mso-position-horizontal:absolute;mso-position-horizontal-relative:text;mso-position-vertical:absolute;mso-position-vertical-relative:text;mso-height-percent:0;mso-height-relative:margin" from="237.85pt,20pt" to="238.05pt,209.1pt" o:gfxdata="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" strokecolor="#c00000"/>
             </w:pict>
           </mc:Fallback>
         </mc:AlternateContent>
@@ -10555,7 +11140,14 @@
           <w:sz w:val="22"/>
           <w:szCs w:val="22"/>
         </w:rPr>
-        <w:t>polynomial:</w:t>
+        <w:t xml:space="preserve">polynomial, </w:t>
+      </w:r>
+      <w:r>
+        <w:rPr>
+          <w:sz w:val="22"/>
+          <w:szCs w:val="22"/>
+        </w:rPr>
+        <w:t>we first construct the six Lagrange basis functions for each of the six data points. They are construct such that it goes to zero everywhere except the corresponding point. These basis functions are multiplied to the function value at the corresponding point to form the Lagrange interpolating polynomial.</w:t>
       </w:r>
     </w:p>
     <w:p>
@@ -11350,6 +11942,7 @@
           <w:sz w:val="22"/>
           <w:szCs w:val="22"/>
         </w:rPr>
+        <w:lastRenderedPageBreak/>
         <w:t>L</w:t>
       </w:r>
       <w:r>
@@ -12103,7 +12696,6 @@
           <w:sz w:val="22"/>
           <w:szCs w:val="22"/>
         </w:rPr>
-        <w:lastRenderedPageBreak/>
         <w:t>L</w:t>
       </w:r>
       <w:r>
@@ -15135,7 +15727,7 @@
           <w:szCs w:val="22"/>
           <w:vertAlign w:val="subscript"/>
         </w:rPr>
-        <w:t>n</w:t>
+        <w:t>5</w:t>
       </w:r>
       <w:r>
         <w:rPr>
@@ -15448,38 +16040,103 @@
           <w:sz w:val="22"/>
           <w:szCs w:val="22"/>
         </w:rPr>
-        <w:t xml:space="preserve">gence to solve for the root…. </w:t>
-      </w:r>
-    </w:p>
-    <w:p>
-      <w:pPr>
-        <w:rPr>
-          <w:sz w:val="22"/>
-          <w:szCs w:val="22"/>
-        </w:rPr>
-      </w:pPr>
+        <w:t>gence of the root solution.</w:t>
+      </w:r>
+      <w:r>
+        <w:rPr>
+          <w:sz w:val="22"/>
+          <w:szCs w:val="22"/>
+        </w:rPr>
+        <w:t xml:space="preserve"> Additionally, it is the simplest in that we have already chosen a</w:t>
+      </w:r>
+      <w:r>
+        <w:rPr>
+          <w:sz w:val="22"/>
+          <w:szCs w:val="22"/>
+        </w:rPr>
+        <w:t xml:space="preserve">n interval for the Lagrange IP and can visually tell where the point approximately is. </w:t>
+      </w:r>
+      <w:r>
+        <w:rPr>
+          <w:sz w:val="22"/>
+          <w:szCs w:val="22"/>
+        </w:rPr>
+        <w:t>Secant method does not make sense, because we just constructed a polynomial, and Newton-Raphson, while fast at converging, is</w:t>
+      </w:r>
+      <w:r>
+        <w:rPr>
+          <w:sz w:val="22"/>
+          <w:szCs w:val="22"/>
+        </w:rPr>
+        <w:t xml:space="preserve"> unnecessary for this simple problem. </w:t>
+      </w:r>
+      <w:r>
+        <w:rPr>
+          <w:sz w:val="22"/>
+          <w:szCs w:val="22"/>
+        </w:rPr>
+        <w:t>With a tolerance of 10</w:t>
+      </w:r>
+      <w:r>
+        <w:rPr>
+          <w:sz w:val="22"/>
+          <w:szCs w:val="22"/>
+          <w:vertAlign w:val="superscript"/>
+        </w:rPr>
+        <w:t>-3</w:t>
+      </w:r>
+      <w:r>
+        <w:rPr>
+          <w:sz w:val="22"/>
+          <w:szCs w:val="22"/>
+        </w:rPr>
+        <w:t xml:space="preserve">, </w:t>
+      </w:r>
+      <w:r>
+        <w:rPr>
+          <w:sz w:val="22"/>
+          <w:szCs w:val="22"/>
+        </w:rPr>
+        <w:t>for V =</w:t>
+      </w:r>
+      <w:r>
+        <w:rPr>
+          <w:sz w:val="22"/>
+          <w:szCs w:val="22"/>
+        </w:rPr>
+        <w:t xml:space="preserve"> </w:t>
+      </w:r>
+      <w:r>
+        <w:rPr>
+          <w:sz w:val="22"/>
+          <w:szCs w:val="22"/>
+        </w:rPr>
+        <w:t>10km/</w:t>
+      </w:r>
       <w:bookmarkStart w:id="0" w:name="_GoBack"/>
       <w:bookmarkEnd w:id="0"/>
-      <w:r>
-        <w:rPr>
-          <w:sz w:val="22"/>
-          <w:szCs w:val="22"/>
-        </w:rPr>
-        <w:t>T</w:t>
-      </w:r>
-      <w:r>
-        <w:rPr>
-          <w:sz w:val="22"/>
-          <w:szCs w:val="22"/>
-        </w:rPr>
-        <w:t xml:space="preserve">he first zero crossing </w:t>
-      </w:r>
-      <w:r>
-        <w:rPr>
-          <w:sz w:val="22"/>
-          <w:szCs w:val="22"/>
-        </w:rPr>
-        <w:t>for V = 10km/hr is</w:t>
+      <w:proofErr w:type="spellStart"/>
+      <w:r>
+        <w:rPr>
+          <w:sz w:val="22"/>
+          <w:szCs w:val="22"/>
+        </w:rPr>
+        <w:t>hr</w:t>
+      </w:r>
+      <w:proofErr w:type="spellEnd"/>
+      <w:r>
+        <w:rPr>
+          <w:sz w:val="22"/>
+          <w:szCs w:val="22"/>
+        </w:rPr>
+        <w:t xml:space="preserve">, it </w:t>
+      </w:r>
+      <w:r>
+        <w:rPr>
+          <w:sz w:val="22"/>
+          <w:szCs w:val="22"/>
+        </w:rPr>
+        <w:t>took</w:t>
       </w:r>
       <w:r>
         <w:rPr>
@@ -15490,115 +16147,87 @@
       </w:r>
       <w:r>
         <w:rPr>
-          <w:sz w:val="22"/>
-          <w:szCs w:val="22"/>
-        </w:rPr>
-        <w:t>x</w:t>
-      </w:r>
-      <w:r>
-        <w:rPr>
-          <w:sz w:val="22"/>
-          <w:szCs w:val="22"/>
-          <w:vertAlign w:val="subscript"/>
-        </w:rPr>
-        <w:t>s</w:t>
-      </w:r>
-      <w:r>
-        <w:rPr>
-          <w:sz w:val="22"/>
-          <w:szCs w:val="22"/>
-        </w:rPr>
-        <w:t xml:space="preserve"> = -0.0021m, and for V =</w:t>
-      </w:r>
-      <w:r>
-        <w:rPr>
-          <w:sz w:val="22"/>
-          <w:szCs w:val="22"/>
-        </w:rPr>
-        <w:t xml:space="preserve"> 4</w:t>
-      </w:r>
-      <w:r>
-        <w:rPr>
-          <w:sz w:val="22"/>
-          <w:szCs w:val="22"/>
-        </w:rPr>
-        <w:t>0km/hr</w:t>
-      </w:r>
-      <w:r>
-        <w:rPr>
-          <w:sz w:val="22"/>
-          <w:szCs w:val="22"/>
-        </w:rPr>
-        <w:t xml:space="preserve"> is</w:t>
-      </w:r>
-      <w:r>
-        <w:rPr>
-          <w:sz w:val="22"/>
-          <w:szCs w:val="22"/>
-        </w:rPr>
-        <w:t xml:space="preserve"> </w:t>
-      </w:r>
-      <w:r>
-        <w:rPr>
-          <w:sz w:val="22"/>
-          <w:szCs w:val="22"/>
-        </w:rPr>
-        <w:t>x</w:t>
-      </w:r>
-      <w:r>
-        <w:rPr>
-          <w:sz w:val="22"/>
-          <w:szCs w:val="22"/>
-          <w:vertAlign w:val="subscript"/>
-        </w:rPr>
-        <w:t>s</w:t>
-      </w:r>
-      <w:r>
-        <w:rPr>
-          <w:sz w:val="22"/>
-          <w:szCs w:val="22"/>
-        </w:rPr>
-        <w:t xml:space="preserve"> = </w:t>
-      </w:r>
-      <w:r>
-        <w:rPr>
-          <w:sz w:val="22"/>
-          <w:szCs w:val="22"/>
-        </w:rPr>
-        <w:t>-2.8929e-05</w:t>
-      </w:r>
-      <w:r>
-        <w:rPr>
-          <w:sz w:val="22"/>
-          <w:szCs w:val="22"/>
-        </w:rPr>
-        <w:t xml:space="preserve">m. </w:t>
-      </w:r>
-    </w:p>
-    <w:p>
-      <w:pPr>
-        <w:rPr>
-          <w:sz w:val="22"/>
-          <w:szCs w:val="22"/>
-        </w:rPr>
-      </w:pPr>
-    </w:p>
-    <w:p>
-      <w:pPr>
-        <w:jc w:val="center"/>
-        <w:rPr>
-          <w:sz w:val="22"/>
-          <w:szCs w:val="22"/>
-        </w:rPr>
-      </w:pPr>
-    </w:p>
-    <w:p>
-      <w:pPr>
-        <w:rPr>
-          <w:sz w:val="22"/>
-          <w:szCs w:val="22"/>
-        </w:rPr>
-      </w:pPr>
+          <w:b/>
+          <w:sz w:val="22"/>
+          <w:szCs w:val="22"/>
+        </w:rPr>
+        <w:t>4 iterations</w:t>
+      </w:r>
+      <w:r>
+        <w:rPr>
+          <w:sz w:val="22"/>
+          <w:szCs w:val="22"/>
+        </w:rPr>
+        <w:t xml:space="preserve"> to get to the solution t = </w:t>
+      </w:r>
+      <w:r>
+        <w:rPr>
+          <w:b/>
+          <w:sz w:val="22"/>
+          <w:szCs w:val="22"/>
+        </w:rPr>
+        <w:t>1.8895s</w:t>
+      </w:r>
+      <w:r>
+        <w:rPr>
+          <w:sz w:val="22"/>
+          <w:szCs w:val="22"/>
+        </w:rPr>
+        <w:t xml:space="preserve"> and for V = 40</w:t>
+      </w:r>
+      <w:r>
+        <w:rPr>
+          <w:sz w:val="22"/>
+          <w:szCs w:val="22"/>
+        </w:rPr>
+        <w:t>km/</w:t>
+      </w:r>
+      <w:proofErr w:type="spellStart"/>
+      <w:r>
+        <w:rPr>
+          <w:sz w:val="22"/>
+          <w:szCs w:val="22"/>
+        </w:rPr>
+        <w:t>hr</w:t>
+      </w:r>
+      <w:proofErr w:type="spellEnd"/>
+      <w:r>
+        <w:rPr>
+          <w:sz w:val="22"/>
+          <w:szCs w:val="22"/>
+        </w:rPr>
+        <w:t xml:space="preserve">, it took </w:t>
+      </w:r>
+      <w:r>
+        <w:rPr>
+          <w:b/>
+          <w:sz w:val="22"/>
+          <w:szCs w:val="22"/>
+        </w:rPr>
+        <w:t>5 iterations</w:t>
+      </w:r>
+      <w:r>
+        <w:rPr>
+          <w:sz w:val="22"/>
+          <w:szCs w:val="22"/>
+        </w:rPr>
+        <w:t xml:space="preserve"> to get to the solution t = </w:t>
+      </w:r>
+      <w:r>
+        <w:rPr>
+          <w:b/>
+          <w:sz w:val="22"/>
+          <w:szCs w:val="22"/>
+        </w:rPr>
+        <w:t>0.5519s</w:t>
+      </w:r>
+      <w:r>
+        <w:rPr>
+          <w:sz w:val="22"/>
+          <w:szCs w:val="22"/>
+        </w:rPr>
+        <w:t>.</w:t>
+      </w:r>
     </w:p>
     <w:p>
       <w:pPr>
@@ -16600,6 +17229,7 @@
               <w:sz w:val="22"/>
               <w:szCs w:val="22"/>
             </w:rPr>
+            <w:lastRenderedPageBreak/>
             <m:t xml:space="preserve">with      </m:t>
           </m:r>
           <m:sSub>
@@ -16931,7 +17561,6 @@
               <w:sz w:val="22"/>
               <w:szCs w:val="22"/>
             </w:rPr>
-            <w:lastRenderedPageBreak/>
             <m:t>with      f</m:t>
           </m:r>
           <m:d>
@@ -17289,8 +17918,17 @@
                 <w:sz w:val="22"/>
                 <w:szCs w:val="22"/>
               </w:rPr>
-              <w:t>V = 10 km/hr</w:t>
+              <w:t>V = 10 km/</w:t>
             </w:r>
+            <w:proofErr w:type="spellStart"/>
+            <w:r>
+              <w:rPr>
+                <w:sz w:val="22"/>
+                <w:szCs w:val="22"/>
+              </w:rPr>
+              <w:t>hr</w:t>
+            </w:r>
+            <w:proofErr w:type="spellEnd"/>
           </w:p>
         </w:tc>
         <w:tc>
@@ -17310,8 +17948,17 @@
                 <w:sz w:val="22"/>
                 <w:szCs w:val="22"/>
               </w:rPr>
-              <w:t>V = 40 km/hr</w:t>
+              <w:t>V = 40 km/</w:t>
             </w:r>
+            <w:proofErr w:type="spellStart"/>
+            <w:r>
+              <w:rPr>
+                <w:sz w:val="22"/>
+                <w:szCs w:val="22"/>
+              </w:rPr>
+              <w:t>hr</w:t>
+            </w:r>
+            <w:proofErr w:type="spellEnd"/>
           </w:p>
         </w:tc>
       </w:tr>
@@ -17615,7 +18262,25 @@
           <w:sz w:val="22"/>
           <w:szCs w:val="22"/>
         </w:rPr>
-        <w:t xml:space="preserve"> at velocities of V = 10 km/gr and 40 km/hr </w:t>
+        <w:t xml:space="preserve"> at velocities of V = 10 km/gr and 40 km/</w:t>
+      </w:r>
+      <w:proofErr w:type="spellStart"/>
+      <w:r>
+        <w:rPr>
+          <w:rFonts w:eastAsiaTheme="minorEastAsia"/>
+          <w:sz w:val="22"/>
+          <w:szCs w:val="22"/>
+        </w:rPr>
+        <w:t>hr</w:t>
+      </w:r>
+      <w:proofErr w:type="spellEnd"/>
+      <w:r>
+        <w:rPr>
+          <w:rFonts w:eastAsiaTheme="minorEastAsia"/>
+          <w:sz w:val="22"/>
+          <w:szCs w:val="22"/>
+        </w:rPr>
+        <w:t xml:space="preserve"> </w:t>
       </w:r>
       <w:r>
         <w:rPr>
@@ -18156,8 +18821,17 @@
         <w:sz w:val="22"/>
         <w:szCs w:val="22"/>
       </w:rPr>
-      <w:t>Sit, Hilarie</w:t>
+      <w:t xml:space="preserve">Sit, </w:t>
     </w:r>
+    <w:proofErr w:type="spellStart"/>
+    <w:r>
+      <w:rPr>
+        <w:sz w:val="22"/>
+        <w:szCs w:val="22"/>
+      </w:rPr>
+      <w:t>Hilarie</w:t>
+    </w:r>
+    <w:proofErr w:type="spellEnd"/>
   </w:p>
   <w:p>
     <w:pPr>
@@ -18222,8 +18896,17 @@
         <w:sz w:val="22"/>
         <w:szCs w:val="22"/>
       </w:rPr>
-      <w:t>Sit, Hilarie</w:t>
+      <w:t xml:space="preserve">Sit, </w:t>
     </w:r>
+    <w:proofErr w:type="spellStart"/>
+    <w:r>
+      <w:rPr>
+        <w:sz w:val="22"/>
+        <w:szCs w:val="22"/>
+      </w:rPr>
+      <w:t>Hilarie</w:t>
+    </w:r>
+    <w:proofErr w:type="spellEnd"/>
   </w:p>
   <w:p>
     <w:pPr>

</xml_diff>